<commit_message>
new CV new update
</commit_message>
<xml_diff>
--- a/files/CV for github - pdf called CV_FALSTER.docx
+++ b/files/CV for github - pdf called CV_FALSTER.docx
@@ -1272,6 +1272,96 @@
       <w:pPr>
         <w:pStyle w:val="NoSpacing"/>
         <w:spacing w:line="276" w:lineRule="auto"/>
+        <w:ind w:left="1440" w:hanging="1440"/>
+        <w:rPr>
+          <w:rFonts w:ascii="Times New Roman" w:hAnsi="Times New Roman" w:cs="Times New Roman"/>
+        </w:rPr>
+      </w:pPr>
+    </w:p>
+    <w:p>
+      <w:pPr>
+        <w:pStyle w:val="NoSpacing"/>
+        <w:spacing w:line="276" w:lineRule="auto"/>
+        <w:ind w:left="1440" w:hanging="1440"/>
+        <w:rPr>
+          <w:rFonts w:ascii="Times New Roman" w:hAnsi="Times New Roman" w:cs="Times New Roman"/>
+        </w:rPr>
+      </w:pPr>
+    </w:p>
+    <w:p>
+      <w:pPr>
+        <w:pStyle w:val="NoSpacing"/>
+        <w:spacing w:line="276" w:lineRule="auto"/>
+        <w:ind w:left="1440" w:hanging="1440"/>
+        <w:rPr>
+          <w:rFonts w:ascii="Times New Roman" w:hAnsi="Times New Roman" w:cs="Times New Roman"/>
+        </w:rPr>
+      </w:pPr>
+    </w:p>
+    <w:p>
+      <w:pPr>
+        <w:pStyle w:val="NoSpacing"/>
+        <w:spacing w:line="276" w:lineRule="auto"/>
+        <w:ind w:left="1440" w:hanging="1440"/>
+        <w:rPr>
+          <w:rFonts w:ascii="Times New Roman" w:hAnsi="Times New Roman" w:cs="Times New Roman"/>
+        </w:rPr>
+      </w:pPr>
+    </w:p>
+    <w:p>
+      <w:pPr>
+        <w:pStyle w:val="NoSpacing"/>
+        <w:spacing w:line="276" w:lineRule="auto"/>
+        <w:ind w:left="1440" w:hanging="1440"/>
+        <w:rPr>
+          <w:rFonts w:ascii="Times New Roman" w:hAnsi="Times New Roman" w:cs="Times New Roman"/>
+        </w:rPr>
+      </w:pPr>
+    </w:p>
+    <w:p>
+      <w:pPr>
+        <w:pStyle w:val="NoSpacing"/>
+        <w:spacing w:line="276" w:lineRule="auto"/>
+        <w:ind w:left="1440" w:hanging="1440"/>
+        <w:rPr>
+          <w:rFonts w:ascii="Times New Roman" w:hAnsi="Times New Roman" w:cs="Times New Roman"/>
+        </w:rPr>
+      </w:pPr>
+    </w:p>
+    <w:p>
+      <w:pPr>
+        <w:pStyle w:val="NoSpacing"/>
+        <w:spacing w:line="276" w:lineRule="auto"/>
+        <w:ind w:left="1440" w:hanging="1440"/>
+        <w:rPr>
+          <w:rFonts w:ascii="Times New Roman" w:hAnsi="Times New Roman" w:cs="Times New Roman"/>
+        </w:rPr>
+      </w:pPr>
+    </w:p>
+    <w:p>
+      <w:pPr>
+        <w:pStyle w:val="NoSpacing"/>
+        <w:spacing w:line="276" w:lineRule="auto"/>
+        <w:ind w:left="1440" w:hanging="1440"/>
+        <w:rPr>
+          <w:rFonts w:ascii="Times New Roman" w:hAnsi="Times New Roman" w:cs="Times New Roman"/>
+        </w:rPr>
+      </w:pPr>
+    </w:p>
+    <w:p>
+      <w:pPr>
+        <w:pStyle w:val="NoSpacing"/>
+        <w:spacing w:line="276" w:lineRule="auto"/>
+        <w:ind w:left="1440" w:hanging="1440"/>
+        <w:rPr>
+          <w:rFonts w:ascii="Times New Roman" w:hAnsi="Times New Roman" w:cs="Times New Roman"/>
+        </w:rPr>
+      </w:pPr>
+    </w:p>
+    <w:p>
+      <w:pPr>
+        <w:pStyle w:val="NoSpacing"/>
+        <w:spacing w:line="276" w:lineRule="auto"/>
         <w:rPr>
           <w:rFonts w:ascii="Times New Roman" w:hAnsi="Times New Roman" w:cs="Times New Roman"/>
           <w:sz w:val="12"/>
@@ -1284,6 +1374,7 @@
         <w:pStyle w:val="Heading1"/>
       </w:pPr>
       <w:r>
+        <w:lastRenderedPageBreak/>
         <w:t>Publications</w:t>
       </w:r>
     </w:p>
@@ -1301,23 +1392,7 @@
           <w:rFonts w:ascii="Times New Roman" w:hAnsi="Times New Roman" w:cs="Times New Roman"/>
           <w:i/>
         </w:rPr>
-        <w:t>*</w:t>
-      </w:r>
-      <w:proofErr w:type="gramStart"/>
-      <w:r>
-        <w:rPr>
-          <w:rFonts w:ascii="Times New Roman" w:hAnsi="Times New Roman" w:cs="Times New Roman"/>
-          <w:i/>
-        </w:rPr>
-        <w:t>denotes</w:t>
-      </w:r>
-      <w:proofErr w:type="gramEnd"/>
-      <w:r>
-        <w:rPr>
-          <w:rFonts w:ascii="Times New Roman" w:hAnsi="Times New Roman" w:cs="Times New Roman"/>
-          <w:i/>
-        </w:rPr>
-        <w:t xml:space="preserve"> paper lead by one of my students</w:t>
+        <w:t>*denotes paper lead by one of my students</w:t>
       </w:r>
     </w:p>
     <w:p>
@@ -1352,6 +1427,57 @@
     <w:p>
       <w:r>
         <w:t>—</w:t>
+      </w:r>
+      <w:r>
+        <w:tab/>
+      </w:r>
+      <w:r>
+        <w:rPr>
+          <w:i/>
+          <w:iCs/>
+        </w:rPr>
+        <w:t>Nothing to see here</w:t>
+      </w:r>
+      <w:r>
+        <w:t xml:space="preserve"> </w:t>
+      </w:r>
+    </w:p>
+    <w:p>
+      <w:pPr>
+        <w:ind w:left="0" w:firstLine="0"/>
+        <w:rPr>
+          <w:i/>
+          <w:iCs/>
+        </w:rPr>
+      </w:pPr>
+      <w:r>
+        <w:rPr>
+          <w:b/>
+        </w:rPr>
+        <w:t xml:space="preserve">Published </w:t>
+      </w:r>
+      <w:r>
+        <w:rPr>
+          <w:b/>
+        </w:rPr>
+        <w:t xml:space="preserve">peer-reviewed </w:t>
+      </w:r>
+      <w:r>
+        <w:rPr>
+          <w:b/>
+        </w:rPr>
+        <w:t>journal articles</w:t>
+      </w:r>
+    </w:p>
+    <w:p>
+      <w:r>
+        <w:t>Jan</w:t>
+      </w:r>
+      <w:r>
+        <w:t>. 202</w:t>
+      </w:r>
+      <w:r>
+        <w:t>6</w:t>
       </w:r>
       <w:r>
         <w:tab/>
@@ -1388,10 +1514,7 @@
       </w:r>
       <w:proofErr w:type="spellEnd"/>
       <w:r>
-        <w:t>, J. Tyler, C. Tadros</w:t>
-      </w:r>
-      <w:r>
-        <w:t xml:space="preserve">: </w:t>
+        <w:t xml:space="preserve">, J. Tyler, C. Tadros: </w:t>
       </w:r>
       <w:r>
         <w:t>High resolution monthly precipitation isotope estimates across Australia from machine learning</w:t>
@@ -1404,65 +1527,37 @@
           <w:i/>
           <w:iCs/>
         </w:rPr>
-        <w:t>Accepted for publication in</w:t>
-      </w:r>
-      <w:r>
-        <w:rPr>
-          <w:i/>
-          <w:iCs/>
-        </w:rPr>
-        <w:t xml:space="preserve"> HESS</w:t>
-      </w:r>
-      <w:r>
-        <w:t>.</w:t>
+        <w:t>Hydrology and Earth System Science</w:t>
       </w:r>
       <w:r>
         <w:t xml:space="preserve"> </w:t>
+      </w:r>
+      <w:r>
+        <w:rPr>
+          <w:b/>
+          <w:bCs/>
+        </w:rPr>
+        <w:t>30</w:t>
+      </w:r>
+      <w:r>
+        <w:t xml:space="preserve">, </w:t>
+      </w:r>
+      <w:r>
+        <w:t>289–315</w:t>
+      </w:r>
+      <w:r>
+        <w:t xml:space="preserve">. </w:t>
       </w:r>
       <w:hyperlink r:id="rId8" w:history="1">
         <w:r>
           <w:rPr>
             <w:rStyle w:val="Hyperlink"/>
           </w:rPr>
-          <w:t>Link to preprint</w:t>
+          <w:t>Link to publication</w:t>
         </w:r>
       </w:hyperlink>
       <w:r>
-        <w:t xml:space="preserve">. </w:t>
-      </w:r>
-    </w:p>
-    <w:p>
-      <w:pPr>
-        <w:rPr>
-          <w:b/>
-        </w:rPr>
-      </w:pPr>
-    </w:p>
-    <w:p>
-      <w:pPr>
-        <w:rPr>
-          <w:i/>
-          <w:iCs/>
-        </w:rPr>
-      </w:pPr>
-      <w:r>
-        <w:rPr>
-          <w:b/>
-        </w:rPr>
-        <w:lastRenderedPageBreak/>
-        <w:t xml:space="preserve">Published </w:t>
-      </w:r>
-      <w:r>
-        <w:rPr>
-          <w:b/>
-        </w:rPr>
-        <w:t xml:space="preserve">peer-reviewed </w:t>
-      </w:r>
-      <w:r>
-        <w:rPr>
-          <w:b/>
-        </w:rPr>
-        <w:t>journal articles</w:t>
+        <w:t>.</w:t>
       </w:r>
     </w:p>
     <w:p>
@@ -2716,7 +2811,6 @@
     </w:p>
     <w:p>
       <w:r>
-        <w:lastRenderedPageBreak/>
         <w:t>Sep</w:t>
       </w:r>
       <w:r>
@@ -2907,23 +3001,13 @@
         </w:rPr>
         <w:t>G. Falster</w:t>
       </w:r>
-      <w:proofErr w:type="gramStart"/>
-      <w:r>
-        <w:rPr>
-          <w:rFonts w:ascii="Times New Roman" w:hAnsi="Times New Roman" w:cs="Times New Roman"/>
-          <w:sz w:val="24"/>
-          <w:szCs w:val="24"/>
-        </w:rPr>
-        <w:t>…[</w:t>
-      </w:r>
-      <w:proofErr w:type="gramEnd"/>
-      <w:r>
-        <w:rPr>
-          <w:rFonts w:ascii="Times New Roman" w:hAnsi="Times New Roman" w:cs="Times New Roman"/>
-          <w:sz w:val="24"/>
-          <w:szCs w:val="24"/>
-        </w:rPr>
-        <w:t xml:space="preserve">see paper for full author list]: </w:t>
+      <w:r>
+        <w:rPr>
+          <w:rFonts w:ascii="Times New Roman" w:hAnsi="Times New Roman" w:cs="Times New Roman"/>
+          <w:sz w:val="24"/>
+          <w:szCs w:val="24"/>
+        </w:rPr>
+        <w:t xml:space="preserve">…[see paper for full author list]: </w:t>
       </w:r>
       <w:proofErr w:type="spellStart"/>
       <w:r>
@@ -3606,6 +3690,7 @@
     </w:p>
     <w:p>
       <w:r>
+        <w:lastRenderedPageBreak/>
         <w:tab/>
       </w:r>
       <w:r>
@@ -3733,7 +3818,6 @@
         <w:rPr>
           <w:bCs/>
         </w:rPr>
-        <w:lastRenderedPageBreak/>
         <w:t>Jul. 2017</w:t>
       </w:r>
       <w:r>
@@ -4131,19 +4215,7 @@
           <w:rPr>
             <w:rStyle w:val="Hyperlink"/>
           </w:rPr>
-          <w:t>Link to a</w:t>
-        </w:r>
-        <w:r>
-          <w:rPr>
-            <w:rStyle w:val="Hyperlink"/>
-          </w:rPr>
-          <w:t>b</w:t>
-        </w:r>
-        <w:r>
-          <w:rPr>
-            <w:rStyle w:val="Hyperlink"/>
-          </w:rPr>
-          <w:t>stract</w:t>
+          <w:t>Link to abstract</w:t>
         </w:r>
       </w:hyperlink>
       <w:r>
@@ -4380,15 +4452,7 @@
         <w:t xml:space="preserve"> </w:t>
       </w:r>
       <w:r>
-        <w:t xml:space="preserve">(oral; given in lieu </w:t>
-      </w:r>
-      <w:proofErr w:type="gramStart"/>
-      <w:r>
-        <w:t>by</w:t>
-      </w:r>
-      <w:proofErr w:type="gramEnd"/>
-      <w:r>
-        <w:t xml:space="preserve"> N. Kaushal)</w:t>
+        <w:t>(oral; given in lieu by N. Kaushal)</w:t>
       </w:r>
       <w:r>
         <w:t>.</w:t>
@@ -4434,6 +4498,7 @@
     </w:p>
     <w:p>
       <w:r>
+        <w:lastRenderedPageBreak/>
         <w:t>Nov. 2022</w:t>
       </w:r>
       <w:r>
@@ -4601,7 +4666,6 @@
     </w:p>
     <w:p>
       <w:r>
-        <w:lastRenderedPageBreak/>
         <w:t>Dec. 2019</w:t>
       </w:r>
       <w:r>
@@ -5721,25 +5785,7 @@
           <w:szCs w:val="24"/>
         </w:rPr>
         <w:tab/>
-        <w:t xml:space="preserve">L’Oréal-UNESCO For Women </w:t>
-      </w:r>
-      <w:proofErr w:type="gramStart"/>
-      <w:r>
-        <w:rPr>
-          <w:rFonts w:ascii="Times New Roman" w:hAnsi="Times New Roman" w:cs="Times New Roman"/>
-          <w:sz w:val="24"/>
-          <w:szCs w:val="24"/>
-        </w:rPr>
-        <w:t>In</w:t>
-      </w:r>
-      <w:proofErr w:type="gramEnd"/>
-      <w:r>
-        <w:rPr>
-          <w:rFonts w:ascii="Times New Roman" w:hAnsi="Times New Roman" w:cs="Times New Roman"/>
-          <w:sz w:val="24"/>
-          <w:szCs w:val="24"/>
-        </w:rPr>
-        <w:t xml:space="preserve"> Science Fellowship. Sole investigator.</w:t>
+        <w:t>L’Oréal-UNESCO For Women In Science Fellowship. Sole investigator.</w:t>
       </w:r>
     </w:p>
     <w:p>
@@ -5749,6 +5795,8 @@
         <w:ind w:left="1440"/>
         <w:rPr>
           <w:rFonts w:ascii="Times New Roman" w:hAnsi="Times New Roman" w:cs="Times New Roman"/>
+          <w:i/>
+          <w:iCs/>
           <w:sz w:val="24"/>
           <w:szCs w:val="24"/>
         </w:rPr>
@@ -5768,6 +5816,18 @@
       <w:pPr>
         <w:pStyle w:val="NoSpacing"/>
         <w:spacing w:line="276" w:lineRule="auto"/>
+        <w:ind w:left="1440"/>
+        <w:rPr>
+          <w:rFonts w:ascii="Times New Roman" w:hAnsi="Times New Roman" w:cs="Times New Roman"/>
+          <w:sz w:val="24"/>
+          <w:szCs w:val="24"/>
+        </w:rPr>
+      </w:pPr>
+    </w:p>
+    <w:p>
+      <w:pPr>
+        <w:pStyle w:val="NoSpacing"/>
+        <w:spacing w:line="276" w:lineRule="auto"/>
         <w:ind w:left="1440" w:hanging="1440"/>
         <w:rPr>
           <w:rFonts w:ascii="Times New Roman" w:hAnsi="Times New Roman" w:cs="Times New Roman"/>
@@ -5781,6 +5841,7 @@
           <w:sz w:val="24"/>
           <w:szCs w:val="24"/>
         </w:rPr>
+        <w:lastRenderedPageBreak/>
         <w:t>2025</w:t>
       </w:r>
       <w:r>
@@ -6187,71 +6248,1401 @@
           <w:sz w:val="24"/>
           <w:szCs w:val="24"/>
         </w:rPr>
+        <w:t>2023</w:t>
+      </w:r>
+      <w:r>
+        <w:rPr>
+          <w:rFonts w:ascii="Times New Roman" w:hAnsi="Times New Roman" w:cs="Times New Roman"/>
+          <w:sz w:val="24"/>
+          <w:szCs w:val="24"/>
+        </w:rPr>
+        <w:tab/>
+        <w:t>Australian Institute of Nuclear Science &amp; Engineering (AINSE) Early Career Researcher Grant</w:t>
+      </w:r>
+      <w:r>
+        <w:rPr>
+          <w:rFonts w:ascii="Times New Roman" w:hAnsi="Times New Roman" w:cs="Times New Roman"/>
+          <w:sz w:val="24"/>
+          <w:szCs w:val="24"/>
+        </w:rPr>
+        <w:t xml:space="preserve"> ALNGRA2205</w:t>
+      </w:r>
+      <w:r>
+        <w:rPr>
+          <w:rFonts w:ascii="Times New Roman" w:hAnsi="Times New Roman" w:cs="Times New Roman"/>
+          <w:sz w:val="24"/>
+          <w:szCs w:val="24"/>
+        </w:rPr>
+        <w:t xml:space="preserve"> </w:t>
+      </w:r>
+      <w:r>
+        <w:rPr>
+          <w:rFonts w:ascii="Times New Roman" w:hAnsi="Times New Roman" w:cs="Times New Roman"/>
+          <w:bCs/>
+          <w:sz w:val="24"/>
+          <w:szCs w:val="24"/>
+        </w:rPr>
+        <w:t>"</w:t>
+      </w:r>
+      <w:r>
+        <w:rPr>
+          <w:rFonts w:ascii="Times New Roman" w:hAnsi="Times New Roman" w:cs="Times New Roman"/>
+          <w:bCs/>
+          <w:i/>
+          <w:iCs/>
+          <w:sz w:val="24"/>
+          <w:szCs w:val="24"/>
+        </w:rPr>
+        <w:t>Understanding the nature and drivers of spatial and temporal variability in the isotopic composition of precipitation across Australia</w:t>
+      </w:r>
+      <w:r>
+        <w:rPr>
+          <w:rFonts w:ascii="Times New Roman" w:hAnsi="Times New Roman" w:cs="Times New Roman"/>
+          <w:bCs/>
+          <w:sz w:val="24"/>
+          <w:szCs w:val="24"/>
+        </w:rPr>
+        <w:t>"</w:t>
+      </w:r>
+      <w:r>
+        <w:rPr>
+          <w:rFonts w:ascii="Times New Roman" w:hAnsi="Times New Roman" w:cs="Times New Roman"/>
+          <w:bCs/>
+          <w:sz w:val="24"/>
+          <w:szCs w:val="24"/>
+        </w:rPr>
+        <w:t xml:space="preserve">. Chief investigator. </w:t>
+      </w:r>
+    </w:p>
+    <w:p>
+      <w:pPr>
+        <w:pStyle w:val="NoSpacing"/>
+        <w:spacing w:line="276" w:lineRule="auto"/>
+        <w:ind w:left="1440"/>
+        <w:rPr>
+          <w:rFonts w:ascii="Times New Roman" w:hAnsi="Times New Roman" w:cs="Times New Roman"/>
+          <w:i/>
+          <w:sz w:val="24"/>
+          <w:szCs w:val="24"/>
+        </w:rPr>
+      </w:pPr>
+      <w:r>
+        <w:rPr>
+          <w:rFonts w:ascii="Times New Roman" w:hAnsi="Times New Roman" w:cs="Times New Roman"/>
+          <w:i/>
+          <w:sz w:val="24"/>
+          <w:szCs w:val="24"/>
+        </w:rPr>
+        <w:t>AU$10,000 + analyses in kind</w:t>
+      </w:r>
+    </w:p>
+    <w:p>
+      <w:pPr>
+        <w:pStyle w:val="NoSpacing"/>
+        <w:ind w:left="1440" w:hanging="1440"/>
+        <w:rPr>
+          <w:rFonts w:ascii="Times New Roman" w:hAnsi="Times New Roman" w:cs="Times New Roman"/>
+          <w:sz w:val="24"/>
+          <w:szCs w:val="24"/>
+        </w:rPr>
+      </w:pPr>
+      <w:r>
+        <w:rPr>
+          <w:rFonts w:ascii="Times New Roman" w:hAnsi="Times New Roman" w:cs="Times New Roman"/>
+          <w:sz w:val="24"/>
+          <w:szCs w:val="24"/>
+        </w:rPr>
+        <w:t>2015–2019</w:t>
+      </w:r>
+      <w:r>
+        <w:rPr>
+          <w:rFonts w:ascii="Times New Roman" w:hAnsi="Times New Roman" w:cs="Times New Roman"/>
+          <w:sz w:val="24"/>
+          <w:szCs w:val="24"/>
+        </w:rPr>
+        <w:tab/>
+        <w:t>AINSE Postgraduate</w:t>
+      </w:r>
+      <w:r>
+        <w:rPr>
+          <w:rFonts w:ascii="Times New Roman" w:hAnsi="Times New Roman" w:cs="Times New Roman"/>
+          <w:sz w:val="24"/>
+          <w:szCs w:val="24"/>
+        </w:rPr>
+        <w:t xml:space="preserve"> Research Award</w:t>
+      </w:r>
+      <w:r>
+        <w:rPr>
+          <w:rFonts w:ascii="Times New Roman" w:hAnsi="Times New Roman" w:cs="Times New Roman"/>
+          <w:sz w:val="24"/>
+          <w:szCs w:val="24"/>
+        </w:rPr>
+        <w:t xml:space="preserve"> ALNSTU11873 </w:t>
+      </w:r>
+      <w:r>
+        <w:rPr>
+          <w:rFonts w:ascii="Times New Roman" w:hAnsi="Times New Roman" w:cs="Times New Roman"/>
+          <w:bCs/>
+          <w:sz w:val="24"/>
+          <w:szCs w:val="24"/>
+        </w:rPr>
+        <w:t>"</w:t>
+      </w:r>
+      <w:r>
+        <w:rPr>
+          <w:rFonts w:ascii="Times New Roman" w:hAnsi="Times New Roman" w:cs="Times New Roman"/>
+          <w:bCs/>
+          <w:i/>
+          <w:iCs/>
+          <w:sz w:val="24"/>
+          <w:szCs w:val="24"/>
+        </w:rPr>
+        <w:t>Assessing terrestrial climate variability over the last glacial-interglacial transition</w:t>
+      </w:r>
+      <w:r>
+        <w:rPr>
+          <w:rFonts w:ascii="Times New Roman" w:hAnsi="Times New Roman" w:cs="Times New Roman"/>
+          <w:bCs/>
+          <w:sz w:val="24"/>
+          <w:szCs w:val="24"/>
+        </w:rPr>
+        <w:t xml:space="preserve"> "</w:t>
+      </w:r>
+      <w:r>
+        <w:rPr>
+          <w:rFonts w:ascii="Times New Roman" w:hAnsi="Times New Roman" w:cs="Times New Roman"/>
+          <w:bCs/>
+          <w:sz w:val="24"/>
+          <w:szCs w:val="24"/>
+        </w:rPr>
+        <w:t xml:space="preserve">. Sole investigator. </w:t>
+      </w:r>
+    </w:p>
+    <w:p>
+      <w:pPr>
+        <w:pStyle w:val="NoSpacing"/>
+        <w:ind w:left="720" w:firstLine="720"/>
+        <w:rPr>
+          <w:rFonts w:ascii="Times New Roman" w:hAnsi="Times New Roman" w:cs="Times New Roman"/>
+          <w:i/>
+          <w:sz w:val="24"/>
+          <w:szCs w:val="24"/>
+        </w:rPr>
+      </w:pPr>
+      <w:r>
+        <w:rPr>
+          <w:rFonts w:ascii="Times New Roman" w:hAnsi="Times New Roman" w:cs="Times New Roman"/>
+          <w:i/>
+          <w:sz w:val="24"/>
+          <w:szCs w:val="24"/>
+        </w:rPr>
+        <w:t>AU$30,000 + analyses in kind</w:t>
+      </w:r>
+    </w:p>
+    <w:p>
+      <w:pPr>
+        <w:pStyle w:val="NoSpacing"/>
+        <w:rPr>
+          <w:rFonts w:ascii="Times New Roman" w:hAnsi="Times New Roman" w:cs="Times New Roman"/>
+          <w:b/>
+          <w:sz w:val="24"/>
+          <w:szCs w:val="24"/>
+        </w:rPr>
+      </w:pPr>
+    </w:p>
+    <w:p>
+      <w:pPr>
+        <w:pStyle w:val="NoSpacing"/>
+        <w:rPr>
+          <w:rFonts w:ascii="Times New Roman" w:hAnsi="Times New Roman" w:cs="Times New Roman"/>
+          <w:b/>
+          <w:sz w:val="24"/>
+          <w:szCs w:val="24"/>
+        </w:rPr>
+      </w:pPr>
+      <w:r>
+        <w:rPr>
+          <w:rFonts w:ascii="Times New Roman" w:hAnsi="Times New Roman" w:cs="Times New Roman"/>
+          <w:b/>
+          <w:sz w:val="24"/>
+          <w:szCs w:val="24"/>
+        </w:rPr>
+        <w:t>Selected a</w:t>
+      </w:r>
+      <w:r>
+        <w:rPr>
+          <w:rFonts w:ascii="Times New Roman" w:hAnsi="Times New Roman" w:cs="Times New Roman"/>
+          <w:b/>
+          <w:sz w:val="24"/>
+          <w:szCs w:val="24"/>
+        </w:rPr>
+        <w:t>cademic awards &amp; scholarships</w:t>
+      </w:r>
+    </w:p>
+    <w:p>
+      <w:pPr>
+        <w:pStyle w:val="NoSpacing"/>
+        <w:spacing w:line="276" w:lineRule="auto"/>
+        <w:ind w:left="1440" w:hanging="1440"/>
+        <w:rPr>
+          <w:rFonts w:ascii="Times New Roman" w:hAnsi="Times New Roman" w:cs="Times New Roman"/>
+          <w:sz w:val="24"/>
+          <w:szCs w:val="24"/>
+        </w:rPr>
+      </w:pPr>
+      <w:r>
+        <w:rPr>
+          <w:rFonts w:ascii="Times New Roman" w:hAnsi="Times New Roman" w:cs="Times New Roman"/>
+          <w:sz w:val="24"/>
+          <w:szCs w:val="24"/>
+        </w:rPr>
+        <w:t>2025</w:t>
+      </w:r>
+      <w:r>
+        <w:rPr>
+          <w:rFonts w:ascii="Times New Roman" w:hAnsi="Times New Roman" w:cs="Times New Roman"/>
+          <w:sz w:val="24"/>
+          <w:szCs w:val="24"/>
+        </w:rPr>
+        <w:tab/>
+        <w:t>South Australian Tall Poppy award</w:t>
+      </w:r>
+    </w:p>
+    <w:p>
+      <w:pPr>
+        <w:pStyle w:val="NoSpacing"/>
+        <w:spacing w:line="276" w:lineRule="auto"/>
+        <w:ind w:left="1440" w:hanging="1440"/>
+        <w:rPr>
+          <w:rFonts w:ascii="Times New Roman" w:hAnsi="Times New Roman" w:cs="Times New Roman"/>
+          <w:sz w:val="24"/>
+          <w:szCs w:val="24"/>
+        </w:rPr>
+      </w:pPr>
+      <w:r>
+        <w:rPr>
+          <w:rFonts w:ascii="Times New Roman" w:hAnsi="Times New Roman" w:cs="Times New Roman"/>
+          <w:sz w:val="24"/>
+          <w:szCs w:val="24"/>
+        </w:rPr>
+        <w:t>2024</w:t>
+      </w:r>
+      <w:r>
+        <w:rPr>
+          <w:rFonts w:ascii="Times New Roman" w:hAnsi="Times New Roman" w:cs="Times New Roman"/>
+          <w:sz w:val="24"/>
+          <w:szCs w:val="24"/>
+        </w:rPr>
+        <w:tab/>
+        <w:t>KSC Campbell Prize for Excellence in Earth Sciences teaching at the Australian National University</w:t>
+      </w:r>
+    </w:p>
+    <w:p>
+      <w:pPr>
+        <w:pStyle w:val="NoSpacing"/>
+        <w:spacing w:line="276" w:lineRule="auto"/>
+        <w:ind w:left="1440" w:hanging="1440"/>
+        <w:rPr>
+          <w:rFonts w:ascii="Times New Roman" w:hAnsi="Times New Roman" w:cs="Times New Roman"/>
+          <w:sz w:val="24"/>
+          <w:szCs w:val="24"/>
+        </w:rPr>
+      </w:pPr>
+      <w:r>
+        <w:rPr>
+          <w:rFonts w:ascii="Times New Roman" w:hAnsi="Times New Roman" w:cs="Times New Roman"/>
+          <w:sz w:val="24"/>
+          <w:szCs w:val="24"/>
+        </w:rPr>
+        <w:t>2023</w:t>
+      </w:r>
+      <w:r>
+        <w:rPr>
+          <w:rFonts w:ascii="Times New Roman" w:hAnsi="Times New Roman" w:cs="Times New Roman"/>
+          <w:sz w:val="24"/>
+          <w:szCs w:val="24"/>
+        </w:rPr>
+        <w:tab/>
+        <w:t>Australian Research Council Centre of Excellence for Climate Extremes prize for best paper published by an early-career researcher</w:t>
+      </w:r>
+    </w:p>
+    <w:p>
+      <w:pPr>
+        <w:pStyle w:val="NoSpacing"/>
+        <w:spacing w:line="276" w:lineRule="auto"/>
+        <w:rPr>
+          <w:rFonts w:ascii="Times New Roman" w:hAnsi="Times New Roman" w:cs="Times New Roman"/>
+          <w:sz w:val="24"/>
+          <w:szCs w:val="24"/>
+        </w:rPr>
+      </w:pPr>
+      <w:r>
+        <w:rPr>
+          <w:rFonts w:ascii="Times New Roman" w:hAnsi="Times New Roman" w:cs="Times New Roman"/>
+          <w:sz w:val="24"/>
+          <w:szCs w:val="24"/>
+        </w:rPr>
+        <w:t>2022</w:t>
+      </w:r>
+      <w:r>
+        <w:rPr>
+          <w:rFonts w:ascii="Times New Roman" w:hAnsi="Times New Roman" w:cs="Times New Roman"/>
+          <w:sz w:val="24"/>
+          <w:szCs w:val="24"/>
+        </w:rPr>
+        <w:tab/>
+      </w:r>
+      <w:r>
+        <w:rPr>
+          <w:rFonts w:ascii="Times New Roman" w:hAnsi="Times New Roman" w:cs="Times New Roman"/>
+          <w:sz w:val="24"/>
+          <w:szCs w:val="24"/>
+        </w:rPr>
+        <w:tab/>
+      </w:r>
+      <w:proofErr w:type="spellStart"/>
+      <w:r>
+        <w:rPr>
+          <w:rFonts w:ascii="Times New Roman" w:hAnsi="Times New Roman" w:cs="Times New Roman"/>
+          <w:sz w:val="24"/>
+          <w:szCs w:val="24"/>
+        </w:rPr>
+        <w:t>EarthCube</w:t>
+      </w:r>
+      <w:proofErr w:type="spellEnd"/>
+      <w:r>
+        <w:rPr>
+          <w:rFonts w:ascii="Times New Roman" w:hAnsi="Times New Roman" w:cs="Times New Roman"/>
+          <w:sz w:val="24"/>
+          <w:szCs w:val="24"/>
+        </w:rPr>
+        <w:t xml:space="preserve"> Early Career Researcher award</w:t>
+      </w:r>
+      <w:r>
+        <w:rPr>
+          <w:rFonts w:ascii="Times New Roman" w:hAnsi="Times New Roman" w:cs="Times New Roman"/>
+          <w:i/>
+          <w:iCs/>
+          <w:szCs w:val="24"/>
+        </w:rPr>
+        <w:t xml:space="preserve"> </w:t>
+      </w:r>
+    </w:p>
+    <w:p>
+      <w:pPr>
+        <w:pStyle w:val="NoSpacing"/>
+        <w:spacing w:line="276" w:lineRule="auto"/>
+        <w:rPr>
+          <w:rFonts w:ascii="Times New Roman" w:hAnsi="Times New Roman" w:cs="Times New Roman"/>
+          <w:sz w:val="24"/>
+          <w:szCs w:val="24"/>
+        </w:rPr>
+      </w:pPr>
+      <w:r>
+        <w:rPr>
+          <w:rFonts w:ascii="Times New Roman" w:hAnsi="Times New Roman" w:cs="Times New Roman"/>
+          <w:sz w:val="24"/>
+          <w:szCs w:val="24"/>
+        </w:rPr>
+        <w:t>2019</w:t>
+      </w:r>
+      <w:r>
+        <w:rPr>
+          <w:rFonts w:ascii="Times New Roman" w:hAnsi="Times New Roman" w:cs="Times New Roman"/>
+          <w:sz w:val="24"/>
+          <w:szCs w:val="24"/>
+        </w:rPr>
+        <w:tab/>
+      </w:r>
+      <w:r>
+        <w:rPr>
+          <w:rFonts w:ascii="Times New Roman" w:hAnsi="Times New Roman" w:cs="Times New Roman"/>
+          <w:sz w:val="24"/>
+          <w:szCs w:val="24"/>
+        </w:rPr>
+        <w:tab/>
+      </w:r>
+      <w:r>
+        <w:rPr>
+          <w:rFonts w:ascii="Times New Roman" w:hAnsi="Times New Roman" w:cs="Times New Roman"/>
+          <w:sz w:val="24"/>
+          <w:szCs w:val="24"/>
+        </w:rPr>
+        <w:t xml:space="preserve">University of Adelaide </w:t>
+      </w:r>
+      <w:r>
+        <w:rPr>
+          <w:rFonts w:ascii="Times New Roman" w:hAnsi="Times New Roman" w:cs="Times New Roman"/>
+          <w:sz w:val="24"/>
+          <w:szCs w:val="24"/>
+        </w:rPr>
+        <w:t>Dean</w:t>
+      </w:r>
+      <w:r>
+        <w:rPr>
+          <w:rFonts w:ascii="Times New Roman" w:hAnsi="Times New Roman" w:cs="Times New Roman"/>
+          <w:sz w:val="24"/>
+          <w:szCs w:val="24"/>
+        </w:rPr>
+        <w:t>'</w:t>
+      </w:r>
+      <w:r>
+        <w:rPr>
+          <w:rFonts w:ascii="Times New Roman" w:hAnsi="Times New Roman" w:cs="Times New Roman"/>
+          <w:sz w:val="24"/>
+          <w:szCs w:val="24"/>
+        </w:rPr>
+        <w:t>s Commendation for Doctoral Thesis Excellence</w:t>
+      </w:r>
+    </w:p>
+    <w:p>
+      <w:pPr>
+        <w:pStyle w:val="NoSpacing"/>
+        <w:spacing w:line="276" w:lineRule="auto"/>
+        <w:ind w:left="1440" w:hanging="1440"/>
+        <w:rPr>
+          <w:rFonts w:ascii="Times New Roman" w:hAnsi="Times New Roman" w:cs="Times New Roman"/>
+          <w:sz w:val="24"/>
+          <w:szCs w:val="24"/>
+        </w:rPr>
+      </w:pPr>
+      <w:r>
+        <w:rPr>
+          <w:rFonts w:ascii="Times New Roman" w:hAnsi="Times New Roman" w:cs="Times New Roman"/>
+          <w:sz w:val="24"/>
+          <w:szCs w:val="24"/>
+        </w:rPr>
+        <w:t>2019</w:t>
+      </w:r>
+      <w:r>
+        <w:rPr>
+          <w:rFonts w:ascii="Times New Roman" w:hAnsi="Times New Roman" w:cs="Times New Roman"/>
+          <w:sz w:val="24"/>
+          <w:szCs w:val="24"/>
+        </w:rPr>
+        <w:tab/>
+      </w:r>
+      <w:r>
+        <w:rPr>
+          <w:rFonts w:ascii="Times New Roman" w:hAnsi="Times New Roman" w:cs="Times New Roman"/>
+          <w:sz w:val="24"/>
+          <w:szCs w:val="24"/>
+        </w:rPr>
+        <w:t>Awarded</w:t>
+      </w:r>
+      <w:r>
+        <w:rPr>
+          <w:rFonts w:ascii="Times New Roman" w:hAnsi="Times New Roman" w:cs="Times New Roman"/>
+          <w:sz w:val="24"/>
+          <w:szCs w:val="24"/>
+        </w:rPr>
+        <w:t xml:space="preserve"> competitive travel </w:t>
+      </w:r>
+      <w:r>
+        <w:rPr>
+          <w:rFonts w:ascii="Times New Roman" w:hAnsi="Times New Roman" w:cs="Times New Roman"/>
+          <w:sz w:val="24"/>
+          <w:szCs w:val="24"/>
+        </w:rPr>
+        <w:t>grants</w:t>
+      </w:r>
+      <w:r>
+        <w:rPr>
+          <w:rFonts w:ascii="Times New Roman" w:hAnsi="Times New Roman" w:cs="Times New Roman"/>
+          <w:sz w:val="24"/>
+          <w:szCs w:val="24"/>
+        </w:rPr>
+        <w:t xml:space="preserve"> to attend AGU Fall Meeting, INQUA 2019, ICP13, and the US CLIVAR Water Isotopes and Climate Workshop</w:t>
+      </w:r>
+    </w:p>
+    <w:p>
+      <w:pPr>
+        <w:pStyle w:val="NoSpacing"/>
+        <w:spacing w:line="276" w:lineRule="auto"/>
+        <w:rPr>
+          <w:rFonts w:ascii="Times New Roman" w:hAnsi="Times New Roman" w:cs="Times New Roman"/>
+          <w:sz w:val="24"/>
+          <w:szCs w:val="24"/>
+        </w:rPr>
+      </w:pPr>
+      <w:r>
+        <w:rPr>
+          <w:rFonts w:ascii="Times New Roman" w:hAnsi="Times New Roman" w:cs="Times New Roman"/>
+          <w:sz w:val="24"/>
+          <w:szCs w:val="24"/>
+        </w:rPr>
+        <w:t>2019</w:t>
+      </w:r>
+      <w:r>
+        <w:rPr>
+          <w:rFonts w:ascii="Times New Roman" w:hAnsi="Times New Roman" w:cs="Times New Roman"/>
+          <w:sz w:val="24"/>
+          <w:szCs w:val="24"/>
+        </w:rPr>
+        <w:t>,2017</w:t>
+      </w:r>
+      <w:r>
+        <w:rPr>
+          <w:rFonts w:ascii="Times New Roman" w:hAnsi="Times New Roman" w:cs="Times New Roman"/>
+          <w:sz w:val="24"/>
+          <w:szCs w:val="24"/>
+        </w:rPr>
+        <w:tab/>
+      </w:r>
+      <w:r>
+        <w:rPr>
+          <w:rFonts w:ascii="Times New Roman" w:hAnsi="Times New Roman" w:cs="Times New Roman"/>
+          <w:sz w:val="24"/>
+          <w:szCs w:val="24"/>
+        </w:rPr>
+        <w:t>Fame-Lab Australia national semi-finalist</w:t>
+      </w:r>
+    </w:p>
+    <w:p>
+      <w:pPr>
+        <w:pStyle w:val="NoSpacing"/>
+        <w:spacing w:line="276" w:lineRule="auto"/>
+        <w:rPr>
+          <w:rFonts w:ascii="Times New Roman" w:hAnsi="Times New Roman" w:cs="Times New Roman"/>
+        </w:rPr>
+      </w:pPr>
+      <w:r>
+        <w:rPr>
+          <w:rFonts w:ascii="Times New Roman" w:hAnsi="Times New Roman" w:cs="Times New Roman"/>
+          <w:iCs/>
+        </w:rPr>
+        <w:tab/>
+      </w:r>
+      <w:r>
+        <w:rPr>
+          <w:rFonts w:ascii="Times New Roman" w:hAnsi="Times New Roman" w:cs="Times New Roman"/>
+          <w:iCs/>
+        </w:rPr>
+        <w:tab/>
+      </w:r>
+      <w:r>
+        <w:rPr>
+          <w:rFonts w:ascii="Times New Roman" w:hAnsi="Times New Roman" w:cs="Times New Roman"/>
+          <w:i/>
+          <w:iCs/>
+        </w:rPr>
+        <w:t>S</w:t>
+      </w:r>
+      <w:r>
+        <w:rPr>
+          <w:rFonts w:ascii="Times New Roman" w:hAnsi="Times New Roman" w:cs="Times New Roman"/>
+          <w:i/>
+          <w:iCs/>
+        </w:rPr>
+        <w:t>cience communication competition</w:t>
+      </w:r>
+    </w:p>
+    <w:p>
+      <w:pPr>
+        <w:pStyle w:val="NoSpacing"/>
+        <w:spacing w:line="276" w:lineRule="auto"/>
+        <w:rPr>
+          <w:rFonts w:ascii="Times New Roman" w:hAnsi="Times New Roman" w:cs="Times New Roman"/>
+          <w:sz w:val="24"/>
+          <w:szCs w:val="24"/>
+        </w:rPr>
+      </w:pPr>
+      <w:r>
+        <w:rPr>
+          <w:rFonts w:ascii="Times New Roman" w:hAnsi="Times New Roman" w:cs="Times New Roman"/>
+          <w:sz w:val="24"/>
+          <w:szCs w:val="24"/>
+        </w:rPr>
+        <w:t>2017</w:t>
+      </w:r>
+      <w:r>
+        <w:rPr>
+          <w:rFonts w:ascii="Times New Roman" w:hAnsi="Times New Roman" w:cs="Times New Roman"/>
+          <w:sz w:val="24"/>
+          <w:szCs w:val="24"/>
+        </w:rPr>
+        <w:tab/>
+      </w:r>
+      <w:r>
+        <w:rPr>
+          <w:rFonts w:ascii="Times New Roman" w:hAnsi="Times New Roman" w:cs="Times New Roman"/>
+          <w:sz w:val="24"/>
+          <w:szCs w:val="24"/>
+        </w:rPr>
+        <w:tab/>
+        <w:t>Esther Bright Prize (from Soroptimist International of Adelaide)</w:t>
+      </w:r>
+      <w:r>
+        <w:rPr>
+          <w:rFonts w:ascii="Times New Roman" w:hAnsi="Times New Roman" w:cs="Times New Roman"/>
+          <w:sz w:val="24"/>
+          <w:szCs w:val="24"/>
+        </w:rPr>
+        <w:tab/>
+        <w:t xml:space="preserve">         </w:t>
+      </w:r>
+    </w:p>
+    <w:p>
+      <w:pPr>
+        <w:pStyle w:val="NoSpacing"/>
+        <w:spacing w:line="276" w:lineRule="auto"/>
+        <w:rPr>
+          <w:rFonts w:ascii="Times New Roman" w:hAnsi="Times New Roman" w:cs="Times New Roman"/>
+          <w:i/>
+          <w:iCs/>
+          <w:szCs w:val="24"/>
+        </w:rPr>
+      </w:pPr>
+      <w:r>
+        <w:rPr>
+          <w:rFonts w:ascii="Times New Roman" w:hAnsi="Times New Roman" w:cs="Times New Roman"/>
+          <w:i/>
+          <w:iCs/>
+          <w:sz w:val="24"/>
+          <w:szCs w:val="24"/>
+        </w:rPr>
+        <w:tab/>
+      </w:r>
+      <w:r>
+        <w:rPr>
+          <w:rFonts w:ascii="Times New Roman" w:hAnsi="Times New Roman" w:cs="Times New Roman"/>
+          <w:i/>
+          <w:iCs/>
+          <w:sz w:val="24"/>
+          <w:szCs w:val="24"/>
+        </w:rPr>
+        <w:tab/>
+      </w:r>
+      <w:r>
+        <w:rPr>
+          <w:rFonts w:ascii="Times New Roman" w:hAnsi="Times New Roman" w:cs="Times New Roman"/>
+          <w:i/>
+          <w:szCs w:val="24"/>
+        </w:rPr>
+        <w:t xml:space="preserve">Merit-based award </w:t>
+      </w:r>
+      <w:r>
+        <w:rPr>
+          <w:rFonts w:ascii="Times New Roman" w:hAnsi="Times New Roman" w:cs="Times New Roman"/>
+          <w:i/>
+          <w:szCs w:val="24"/>
+        </w:rPr>
+        <w:t>to fund</w:t>
+      </w:r>
+      <w:r>
+        <w:rPr>
+          <w:rFonts w:ascii="Times New Roman" w:hAnsi="Times New Roman" w:cs="Times New Roman"/>
+          <w:i/>
+          <w:szCs w:val="24"/>
+        </w:rPr>
+        <w:t xml:space="preserve"> international conference attendance</w:t>
+      </w:r>
+      <w:r>
+        <w:rPr>
+          <w:rFonts w:ascii="Times New Roman" w:hAnsi="Times New Roman" w:cs="Times New Roman"/>
+          <w:i/>
+          <w:iCs/>
+          <w:szCs w:val="24"/>
+        </w:rPr>
+        <w:t xml:space="preserve"> </w:t>
+      </w:r>
+    </w:p>
+    <w:p>
+      <w:pPr>
+        <w:pStyle w:val="NoSpacing"/>
+        <w:spacing w:line="276" w:lineRule="auto"/>
+        <w:ind w:left="1440" w:hanging="1440"/>
+        <w:rPr>
+          <w:rFonts w:ascii="Times New Roman" w:hAnsi="Times New Roman" w:cs="Times New Roman"/>
+          <w:sz w:val="24"/>
+          <w:szCs w:val="24"/>
+        </w:rPr>
+      </w:pPr>
+      <w:r>
+        <w:rPr>
+          <w:rFonts w:ascii="Times New Roman" w:hAnsi="Times New Roman" w:cs="Times New Roman"/>
+          <w:sz w:val="24"/>
+          <w:szCs w:val="24"/>
+        </w:rPr>
+        <w:t>2017</w:t>
+      </w:r>
+      <w:r>
+        <w:rPr>
+          <w:rFonts w:ascii="Times New Roman" w:hAnsi="Times New Roman" w:cs="Times New Roman"/>
+          <w:sz w:val="24"/>
+          <w:szCs w:val="24"/>
+        </w:rPr>
+        <w:tab/>
+        <w:t>Australian Institute of Nuclear Science &amp; Engineering (AINSE) International Travel Scholarship + University of Adelaide Research Abroad Scholarship</w:t>
+      </w:r>
+    </w:p>
+    <w:p>
+      <w:pPr>
+        <w:pStyle w:val="NoSpacing"/>
+        <w:spacing w:line="276" w:lineRule="auto"/>
+        <w:rPr>
+          <w:rFonts w:ascii="Times New Roman" w:hAnsi="Times New Roman" w:cs="Times New Roman"/>
+          <w:i/>
+          <w:iCs/>
+          <w:sz w:val="24"/>
+          <w:szCs w:val="24"/>
+        </w:rPr>
+      </w:pPr>
+      <w:r>
+        <w:rPr>
+          <w:rFonts w:ascii="Times New Roman" w:hAnsi="Times New Roman" w:cs="Times New Roman"/>
+          <w:i/>
+          <w:iCs/>
+          <w:sz w:val="24"/>
+          <w:szCs w:val="24"/>
+        </w:rPr>
+        <w:tab/>
+      </w:r>
+      <w:r>
+        <w:rPr>
+          <w:rFonts w:ascii="Times New Roman" w:hAnsi="Times New Roman" w:cs="Times New Roman"/>
+          <w:i/>
+          <w:iCs/>
+          <w:sz w:val="24"/>
+          <w:szCs w:val="24"/>
+        </w:rPr>
+        <w:tab/>
+      </w:r>
+      <w:r>
+        <w:rPr>
+          <w:rFonts w:ascii="Times New Roman" w:hAnsi="Times New Roman" w:cs="Times New Roman"/>
+          <w:i/>
+          <w:szCs w:val="24"/>
+        </w:rPr>
+        <w:t>Merit-based award</w:t>
+      </w:r>
+      <w:r>
+        <w:rPr>
+          <w:rFonts w:ascii="Times New Roman" w:hAnsi="Times New Roman" w:cs="Times New Roman"/>
+          <w:i/>
+          <w:szCs w:val="24"/>
+        </w:rPr>
+        <w:t>s for international collaborations and laboratory work</w:t>
+      </w:r>
+    </w:p>
+    <w:p>
+      <w:pPr>
+        <w:pStyle w:val="NoSpacing"/>
+        <w:spacing w:line="276" w:lineRule="auto"/>
+        <w:rPr>
+          <w:rFonts w:ascii="Times New Roman" w:hAnsi="Times New Roman" w:cs="Times New Roman"/>
+          <w:sz w:val="24"/>
+          <w:szCs w:val="24"/>
+        </w:rPr>
+      </w:pPr>
+      <w:r>
+        <w:rPr>
+          <w:rFonts w:ascii="Times New Roman" w:hAnsi="Times New Roman" w:cs="Times New Roman"/>
+          <w:sz w:val="24"/>
+          <w:szCs w:val="24"/>
+        </w:rPr>
+        <w:t>2016</w:t>
+      </w:r>
+      <w:r>
+        <w:rPr>
+          <w:rFonts w:ascii="Times New Roman" w:hAnsi="Times New Roman" w:cs="Times New Roman"/>
+          <w:sz w:val="24"/>
+          <w:szCs w:val="24"/>
+        </w:rPr>
+        <w:tab/>
+      </w:r>
+      <w:r>
+        <w:rPr>
+          <w:rFonts w:ascii="Times New Roman" w:hAnsi="Times New Roman" w:cs="Times New Roman"/>
+          <w:sz w:val="24"/>
+          <w:szCs w:val="24"/>
+        </w:rPr>
+        <w:tab/>
+        <w:t>Geological Society of Australia prize for best student presentation (oral)</w:t>
+      </w:r>
+    </w:p>
+    <w:p>
+      <w:pPr>
+        <w:pStyle w:val="NoSpacing"/>
+        <w:spacing w:line="276" w:lineRule="auto"/>
+        <w:ind w:left="720" w:firstLine="720"/>
+        <w:rPr>
+          <w:rFonts w:ascii="Times New Roman" w:hAnsi="Times New Roman" w:cs="Times New Roman"/>
+          <w:i/>
+          <w:iCs/>
+          <w:szCs w:val="24"/>
+        </w:rPr>
+      </w:pPr>
+      <w:r>
+        <w:rPr>
+          <w:rFonts w:ascii="Times New Roman" w:hAnsi="Times New Roman" w:cs="Times New Roman"/>
+          <w:i/>
+          <w:iCs/>
+          <w:szCs w:val="24"/>
+        </w:rPr>
+        <w:t>At the Australian Earth Sciences Convention</w:t>
+      </w:r>
+    </w:p>
+    <w:p>
+      <w:pPr>
+        <w:pStyle w:val="NoSpacing"/>
+        <w:spacing w:line="276" w:lineRule="auto"/>
+        <w:rPr>
+          <w:rFonts w:ascii="Times New Roman" w:hAnsi="Times New Roman" w:cs="Times New Roman"/>
+          <w:sz w:val="24"/>
+          <w:szCs w:val="24"/>
+        </w:rPr>
+      </w:pPr>
+      <w:r>
+        <w:rPr>
+          <w:rFonts w:ascii="Times New Roman" w:hAnsi="Times New Roman" w:cs="Times New Roman"/>
+          <w:sz w:val="24"/>
+          <w:szCs w:val="24"/>
+        </w:rPr>
+        <w:t>2016</w:t>
+      </w:r>
+      <w:r>
+        <w:rPr>
+          <w:rFonts w:ascii="Times New Roman" w:hAnsi="Times New Roman" w:cs="Times New Roman"/>
+          <w:sz w:val="24"/>
+          <w:szCs w:val="24"/>
+        </w:rPr>
+        <w:tab/>
+      </w:r>
+      <w:r>
+        <w:rPr>
+          <w:rFonts w:ascii="Times New Roman" w:hAnsi="Times New Roman" w:cs="Times New Roman"/>
+          <w:sz w:val="24"/>
+          <w:szCs w:val="24"/>
+        </w:rPr>
+        <w:tab/>
+        <w:t>Adelaide University Graduate Union R. C. Heddle Award</w:t>
+      </w:r>
+    </w:p>
+    <w:p>
+      <w:pPr>
+        <w:pStyle w:val="NoSpacing"/>
+        <w:spacing w:line="276" w:lineRule="auto"/>
+        <w:ind w:left="1440"/>
+        <w:rPr>
+          <w:rFonts w:ascii="Times New Roman" w:hAnsi="Times New Roman" w:cs="Times New Roman"/>
+          <w:i/>
+          <w:iCs/>
+          <w:szCs w:val="24"/>
+        </w:rPr>
+      </w:pPr>
+      <w:r>
+        <w:rPr>
+          <w:rFonts w:ascii="Times New Roman" w:hAnsi="Times New Roman" w:cs="Times New Roman"/>
+          <w:i/>
+          <w:iCs/>
+          <w:szCs w:val="24"/>
+        </w:rPr>
+        <w:t>Merit s</w:t>
+      </w:r>
+      <w:r>
+        <w:rPr>
+          <w:rFonts w:ascii="Times New Roman" w:hAnsi="Times New Roman" w:cs="Times New Roman"/>
+          <w:i/>
+          <w:iCs/>
+          <w:szCs w:val="24"/>
+        </w:rPr>
+        <w:t xml:space="preserve">cholarship awarded annually to one doctoral candidate at </w:t>
+      </w:r>
+      <w:r>
+        <w:rPr>
+          <w:rFonts w:ascii="Times New Roman" w:hAnsi="Times New Roman" w:cs="Times New Roman"/>
+          <w:i/>
+          <w:iCs/>
+          <w:szCs w:val="24"/>
+        </w:rPr>
+        <w:t>The University of Adelaide</w:t>
+      </w:r>
+    </w:p>
+    <w:p>
+      <w:pPr>
+        <w:pStyle w:val="NoSpacing"/>
+        <w:spacing w:line="276" w:lineRule="auto"/>
+        <w:rPr>
+          <w:rFonts w:ascii="Times New Roman" w:hAnsi="Times New Roman" w:cs="Times New Roman"/>
+          <w:sz w:val="24"/>
+          <w:szCs w:val="24"/>
+        </w:rPr>
+      </w:pPr>
+      <w:r>
+        <w:rPr>
+          <w:rFonts w:ascii="Times New Roman" w:hAnsi="Times New Roman" w:cs="Times New Roman"/>
+          <w:sz w:val="24"/>
+          <w:szCs w:val="24"/>
+        </w:rPr>
+        <w:t>2016</w:t>
+      </w:r>
+      <w:r>
+        <w:rPr>
+          <w:rFonts w:ascii="Times New Roman" w:hAnsi="Times New Roman" w:cs="Times New Roman"/>
+          <w:sz w:val="24"/>
+          <w:szCs w:val="24"/>
+        </w:rPr>
+        <w:tab/>
+      </w:r>
+      <w:r>
+        <w:rPr>
+          <w:rFonts w:ascii="Times New Roman" w:hAnsi="Times New Roman" w:cs="Times New Roman"/>
+          <w:sz w:val="24"/>
+          <w:szCs w:val="24"/>
+        </w:rPr>
+        <w:tab/>
+        <w:t>Walter and Dorothy Duncan Trust Award</w:t>
+      </w:r>
+      <w:r>
+        <w:rPr>
+          <w:rFonts w:ascii="Times New Roman" w:hAnsi="Times New Roman" w:cs="Times New Roman"/>
+          <w:sz w:val="24"/>
+          <w:szCs w:val="24"/>
+        </w:rPr>
+        <w:tab/>
+      </w:r>
+      <w:r>
+        <w:rPr>
+          <w:rFonts w:ascii="Times New Roman" w:hAnsi="Times New Roman" w:cs="Times New Roman"/>
+          <w:sz w:val="24"/>
+          <w:szCs w:val="24"/>
+        </w:rPr>
+        <w:tab/>
+      </w:r>
+      <w:r>
+        <w:rPr>
+          <w:rFonts w:ascii="Times New Roman" w:hAnsi="Times New Roman" w:cs="Times New Roman"/>
+          <w:sz w:val="24"/>
+          <w:szCs w:val="24"/>
+        </w:rPr>
+        <w:tab/>
+        <w:t xml:space="preserve">          </w:t>
+      </w:r>
+    </w:p>
+    <w:p>
+      <w:pPr>
+        <w:pStyle w:val="NoSpacing"/>
+        <w:spacing w:line="276" w:lineRule="auto"/>
+        <w:rPr>
+          <w:rFonts w:ascii="Times New Roman" w:hAnsi="Times New Roman" w:cs="Times New Roman"/>
+          <w:i/>
+          <w:iCs/>
+          <w:sz w:val="24"/>
+          <w:szCs w:val="24"/>
+        </w:rPr>
+      </w:pPr>
+      <w:r>
+        <w:rPr>
+          <w:rFonts w:ascii="Times New Roman" w:hAnsi="Times New Roman" w:cs="Times New Roman"/>
+          <w:sz w:val="24"/>
+          <w:szCs w:val="24"/>
+        </w:rPr>
+        <w:tab/>
+      </w:r>
+      <w:r>
+        <w:rPr>
+          <w:rFonts w:ascii="Times New Roman" w:hAnsi="Times New Roman" w:cs="Times New Roman"/>
+          <w:sz w:val="24"/>
+          <w:szCs w:val="24"/>
+        </w:rPr>
+        <w:tab/>
+      </w:r>
+      <w:r>
+        <w:rPr>
+          <w:rFonts w:ascii="Times New Roman" w:hAnsi="Times New Roman" w:cs="Times New Roman"/>
+          <w:i/>
+          <w:szCs w:val="24"/>
+        </w:rPr>
+        <w:t>Merit-based award for international conference attendance</w:t>
+      </w:r>
+    </w:p>
+    <w:p>
+      <w:pPr>
+        <w:pStyle w:val="NoSpacing"/>
+        <w:spacing w:line="276" w:lineRule="auto"/>
+        <w:rPr>
+          <w:rFonts w:ascii="Times New Roman" w:hAnsi="Times New Roman" w:cs="Times New Roman"/>
+          <w:sz w:val="24"/>
+          <w:szCs w:val="24"/>
+        </w:rPr>
+      </w:pPr>
+      <w:r>
+        <w:rPr>
+          <w:rFonts w:ascii="Times New Roman" w:hAnsi="Times New Roman" w:cs="Times New Roman"/>
+          <w:sz w:val="24"/>
+          <w:szCs w:val="24"/>
+        </w:rPr>
+        <w:t>20</w:t>
+      </w:r>
+      <w:r>
+        <w:rPr>
+          <w:rFonts w:ascii="Times New Roman" w:hAnsi="Times New Roman" w:cs="Times New Roman"/>
+          <w:sz w:val="24"/>
+          <w:szCs w:val="24"/>
+        </w:rPr>
+        <w:t>15</w:t>
+      </w:r>
+      <w:r>
+        <w:rPr>
+          <w:rFonts w:ascii="Times New Roman" w:hAnsi="Times New Roman" w:cs="Times New Roman"/>
+          <w:sz w:val="24"/>
+          <w:szCs w:val="24"/>
+        </w:rPr>
+        <w:t>–2019</w:t>
+      </w:r>
+      <w:r>
+        <w:rPr>
+          <w:rFonts w:ascii="Times New Roman" w:hAnsi="Times New Roman" w:cs="Times New Roman"/>
+          <w:sz w:val="24"/>
+          <w:szCs w:val="24"/>
+        </w:rPr>
+        <w:tab/>
+        <w:t>Australian Postgraduate Award</w:t>
+      </w:r>
+    </w:p>
+    <w:p>
+      <w:pPr>
+        <w:pStyle w:val="NoSpacing"/>
+        <w:spacing w:line="276" w:lineRule="auto"/>
+        <w:ind w:left="1440"/>
+        <w:rPr>
+          <w:rFonts w:ascii="Times New Roman" w:hAnsi="Times New Roman" w:cs="Times New Roman"/>
+          <w:szCs w:val="24"/>
+        </w:rPr>
+      </w:pPr>
+      <w:r>
+        <w:rPr>
+          <w:rFonts w:ascii="Times New Roman" w:hAnsi="Times New Roman" w:cs="Times New Roman"/>
+          <w:i/>
+          <w:iCs/>
+          <w:szCs w:val="24"/>
+        </w:rPr>
+        <w:t>Federal funding to support postgraduate training for students of exceptional research potential</w:t>
+      </w:r>
+      <w:r>
+        <w:rPr>
+          <w:rFonts w:ascii="Times New Roman" w:hAnsi="Times New Roman" w:cs="Times New Roman"/>
+          <w:szCs w:val="24"/>
+        </w:rPr>
+        <w:t xml:space="preserve">      </w:t>
+      </w:r>
+    </w:p>
+    <w:p>
+      <w:pPr>
+        <w:pStyle w:val="NoSpacing"/>
+        <w:spacing w:line="276" w:lineRule="auto"/>
+        <w:rPr>
+          <w:rFonts w:ascii="Times New Roman" w:hAnsi="Times New Roman" w:cs="Times New Roman"/>
+          <w:sz w:val="24"/>
+          <w:szCs w:val="24"/>
+        </w:rPr>
+      </w:pPr>
+      <w:r>
+        <w:rPr>
+          <w:rFonts w:ascii="Times New Roman" w:hAnsi="Times New Roman" w:cs="Times New Roman"/>
+          <w:sz w:val="24"/>
+          <w:szCs w:val="24"/>
+        </w:rPr>
+        <w:t>2014</w:t>
+      </w:r>
+      <w:r>
+        <w:rPr>
+          <w:rFonts w:ascii="Times New Roman" w:hAnsi="Times New Roman" w:cs="Times New Roman"/>
+          <w:sz w:val="24"/>
+          <w:szCs w:val="24"/>
+        </w:rPr>
+        <w:tab/>
+      </w:r>
+      <w:r>
+        <w:rPr>
+          <w:rFonts w:ascii="Times New Roman" w:hAnsi="Times New Roman" w:cs="Times New Roman"/>
+          <w:sz w:val="24"/>
+          <w:szCs w:val="24"/>
+        </w:rPr>
+        <w:tab/>
+      </w:r>
+      <w:r>
+        <w:rPr>
+          <w:rFonts w:ascii="Times New Roman" w:hAnsi="Times New Roman" w:cs="Times New Roman"/>
+          <w:sz w:val="24"/>
+          <w:szCs w:val="24"/>
+        </w:rPr>
+        <w:t>Cooperative Research Centre for Landscape Evolution scholarship</w:t>
+      </w:r>
+    </w:p>
+    <w:p>
+      <w:pPr>
+        <w:pStyle w:val="NoSpacing"/>
+        <w:spacing w:line="276" w:lineRule="auto"/>
+        <w:ind w:left="720" w:firstLine="720"/>
+        <w:rPr>
+          <w:rFonts w:ascii="Times New Roman" w:hAnsi="Times New Roman" w:cs="Times New Roman"/>
+          <w:szCs w:val="24"/>
+        </w:rPr>
+      </w:pPr>
+      <w:r>
+        <w:rPr>
+          <w:rFonts w:ascii="Times New Roman" w:hAnsi="Times New Roman" w:cs="Times New Roman"/>
+          <w:i/>
+          <w:iCs/>
+          <w:szCs w:val="24"/>
+        </w:rPr>
+        <w:t xml:space="preserve">For outstanding </w:t>
+      </w:r>
+      <w:r>
+        <w:rPr>
+          <w:rFonts w:ascii="Times New Roman" w:hAnsi="Times New Roman" w:cs="Times New Roman"/>
+          <w:i/>
+          <w:iCs/>
+          <w:szCs w:val="24"/>
+        </w:rPr>
+        <w:t xml:space="preserve">undergraduate </w:t>
+      </w:r>
+      <w:r>
+        <w:rPr>
+          <w:rFonts w:ascii="Times New Roman" w:hAnsi="Times New Roman" w:cs="Times New Roman"/>
+          <w:i/>
+          <w:iCs/>
+          <w:szCs w:val="24"/>
+        </w:rPr>
+        <w:t xml:space="preserve">research in </w:t>
+      </w:r>
+      <w:r>
+        <w:rPr>
+          <w:rFonts w:ascii="Times New Roman" w:hAnsi="Times New Roman" w:cs="Times New Roman"/>
+          <w:i/>
+          <w:iCs/>
+          <w:szCs w:val="24"/>
+        </w:rPr>
+        <w:t>physical geography</w:t>
+      </w:r>
+    </w:p>
+    <w:p>
+      <w:pPr>
+        <w:pStyle w:val="NoSpacing"/>
+        <w:spacing w:line="276" w:lineRule="auto"/>
+        <w:rPr>
+          <w:rFonts w:ascii="Times New Roman" w:hAnsi="Times New Roman" w:cs="Times New Roman"/>
+          <w:sz w:val="24"/>
+          <w:szCs w:val="24"/>
+        </w:rPr>
+      </w:pPr>
+      <w:r>
+        <w:rPr>
+          <w:rFonts w:ascii="Times New Roman" w:hAnsi="Times New Roman" w:cs="Times New Roman"/>
+          <w:sz w:val="24"/>
+          <w:szCs w:val="24"/>
+        </w:rPr>
+        <w:t>2011</w:t>
+      </w:r>
+      <w:r>
+        <w:rPr>
+          <w:rFonts w:ascii="Times New Roman" w:hAnsi="Times New Roman" w:cs="Times New Roman"/>
+          <w:sz w:val="24"/>
+          <w:szCs w:val="24"/>
+        </w:rPr>
+        <w:tab/>
+      </w:r>
+      <w:r>
+        <w:rPr>
+          <w:rFonts w:ascii="Times New Roman" w:hAnsi="Times New Roman" w:cs="Times New Roman"/>
+          <w:sz w:val="24"/>
+          <w:szCs w:val="24"/>
+        </w:rPr>
+        <w:tab/>
+      </w:r>
+      <w:proofErr w:type="spellStart"/>
+      <w:r>
+        <w:rPr>
+          <w:rFonts w:ascii="Times New Roman" w:hAnsi="Times New Roman" w:cs="Times New Roman"/>
+          <w:sz w:val="24"/>
+          <w:szCs w:val="24"/>
+        </w:rPr>
+        <w:t>AusIMM</w:t>
+      </w:r>
+      <w:proofErr w:type="spellEnd"/>
+      <w:r>
+        <w:rPr>
+          <w:rFonts w:ascii="Times New Roman" w:hAnsi="Times New Roman" w:cs="Times New Roman"/>
+          <w:sz w:val="24"/>
+          <w:szCs w:val="24"/>
+        </w:rPr>
+        <w:t xml:space="preserve">-Playford Trust Honours Scholarship </w:t>
+      </w:r>
+      <w:r>
+        <w:rPr>
+          <w:rFonts w:ascii="Times New Roman" w:hAnsi="Times New Roman" w:cs="Times New Roman"/>
+          <w:sz w:val="24"/>
+          <w:szCs w:val="24"/>
+        </w:rPr>
+        <w:tab/>
+      </w:r>
+      <w:r>
+        <w:rPr>
+          <w:rFonts w:ascii="Times New Roman" w:hAnsi="Times New Roman" w:cs="Times New Roman"/>
+          <w:sz w:val="24"/>
+          <w:szCs w:val="24"/>
+        </w:rPr>
+        <w:tab/>
+      </w:r>
+      <w:r>
+        <w:rPr>
+          <w:rFonts w:ascii="Times New Roman" w:hAnsi="Times New Roman" w:cs="Times New Roman"/>
+          <w:sz w:val="24"/>
+          <w:szCs w:val="24"/>
+        </w:rPr>
+        <w:tab/>
+        <w:t xml:space="preserve">          </w:t>
+      </w:r>
+    </w:p>
+    <w:p>
+      <w:pPr>
+        <w:pStyle w:val="NoSpacing"/>
+        <w:spacing w:line="276" w:lineRule="auto"/>
+        <w:ind w:left="1440"/>
+        <w:rPr>
+          <w:rFonts w:ascii="Times New Roman" w:hAnsi="Times New Roman" w:cs="Times New Roman"/>
+          <w:i/>
+          <w:iCs/>
+          <w:szCs w:val="24"/>
+        </w:rPr>
+      </w:pPr>
+      <w:r>
+        <w:rPr>
+          <w:rFonts w:ascii="Times New Roman" w:hAnsi="Times New Roman" w:cs="Times New Roman"/>
+          <w:i/>
+          <w:iCs/>
+          <w:szCs w:val="24"/>
+        </w:rPr>
+        <w:t xml:space="preserve">Awarded to the </w:t>
+      </w:r>
+      <w:r>
+        <w:rPr>
+          <w:rFonts w:ascii="Times New Roman" w:hAnsi="Times New Roman" w:cs="Times New Roman"/>
+          <w:i/>
+          <w:iCs/>
+          <w:szCs w:val="24"/>
+        </w:rPr>
+        <w:t xml:space="preserve">three </w:t>
+      </w:r>
+      <w:r>
+        <w:rPr>
+          <w:rFonts w:ascii="Times New Roman" w:hAnsi="Times New Roman" w:cs="Times New Roman"/>
+          <w:i/>
+          <w:iCs/>
+          <w:szCs w:val="24"/>
+        </w:rPr>
+        <w:t>most</w:t>
+      </w:r>
+      <w:r>
+        <w:rPr>
+          <w:rFonts w:ascii="Times New Roman" w:hAnsi="Times New Roman" w:cs="Times New Roman"/>
+          <w:i/>
+          <w:iCs/>
+          <w:szCs w:val="24"/>
+        </w:rPr>
+        <w:t xml:space="preserve"> outstanding student</w:t>
+      </w:r>
+      <w:r>
+        <w:rPr>
+          <w:rFonts w:ascii="Times New Roman" w:hAnsi="Times New Roman" w:cs="Times New Roman"/>
+          <w:i/>
+          <w:iCs/>
+          <w:szCs w:val="24"/>
+        </w:rPr>
+        <w:t>s</w:t>
+      </w:r>
+      <w:r>
+        <w:rPr>
+          <w:rFonts w:ascii="Times New Roman" w:hAnsi="Times New Roman" w:cs="Times New Roman"/>
+          <w:i/>
+          <w:iCs/>
+          <w:szCs w:val="24"/>
+        </w:rPr>
+        <w:t xml:space="preserve"> entering </w:t>
+      </w:r>
+      <w:r>
+        <w:rPr>
+          <w:rFonts w:ascii="Times New Roman" w:hAnsi="Times New Roman" w:cs="Times New Roman"/>
+          <w:i/>
+          <w:iCs/>
+          <w:szCs w:val="24"/>
+        </w:rPr>
+        <w:t xml:space="preserve">an </w:t>
+      </w:r>
+      <w:r>
+        <w:rPr>
+          <w:rFonts w:ascii="Times New Roman" w:hAnsi="Times New Roman" w:cs="Times New Roman"/>
+          <w:i/>
+          <w:iCs/>
+          <w:szCs w:val="24"/>
+        </w:rPr>
+        <w:t>earth science</w:t>
+      </w:r>
+      <w:r>
+        <w:rPr>
+          <w:rFonts w:ascii="Times New Roman" w:hAnsi="Times New Roman" w:cs="Times New Roman"/>
+          <w:i/>
+          <w:iCs/>
+          <w:szCs w:val="24"/>
+        </w:rPr>
+        <w:t xml:space="preserve"> Honours year in </w:t>
+      </w:r>
+      <w:r>
+        <w:rPr>
+          <w:rFonts w:ascii="Times New Roman" w:hAnsi="Times New Roman" w:cs="Times New Roman"/>
+          <w:i/>
+          <w:iCs/>
+          <w:szCs w:val="24"/>
+        </w:rPr>
+        <w:t xml:space="preserve">South </w:t>
+      </w:r>
+      <w:r>
+        <w:rPr>
+          <w:rFonts w:ascii="Times New Roman" w:hAnsi="Times New Roman" w:cs="Times New Roman"/>
+          <w:i/>
+          <w:iCs/>
+          <w:szCs w:val="24"/>
+        </w:rPr>
+        <w:t>Australia</w:t>
+      </w:r>
+    </w:p>
+    <w:p>
+      <w:pPr>
+        <w:pStyle w:val="NoSpacing"/>
+        <w:spacing w:line="276" w:lineRule="auto"/>
+        <w:rPr>
+          <w:rFonts w:ascii="Times New Roman" w:hAnsi="Times New Roman" w:cs="Times New Roman"/>
+          <w:sz w:val="24"/>
+          <w:szCs w:val="24"/>
+        </w:rPr>
+      </w:pPr>
+      <w:r>
+        <w:rPr>
+          <w:rFonts w:ascii="Times New Roman" w:hAnsi="Times New Roman" w:cs="Times New Roman"/>
+          <w:sz w:val="24"/>
+          <w:szCs w:val="24"/>
+        </w:rPr>
         <w:lastRenderedPageBreak/>
-        <w:t>2023</w:t>
-      </w:r>
-      <w:r>
-        <w:rPr>
-          <w:rFonts w:ascii="Times New Roman" w:hAnsi="Times New Roman" w:cs="Times New Roman"/>
-          <w:sz w:val="24"/>
-          <w:szCs w:val="24"/>
-        </w:rPr>
-        <w:tab/>
-        <w:t>Australian Institute of Nuclear Science &amp; Engineering (AINSE) Early Career Researcher Grant</w:t>
-      </w:r>
-      <w:r>
-        <w:rPr>
-          <w:rFonts w:ascii="Times New Roman" w:hAnsi="Times New Roman" w:cs="Times New Roman"/>
-          <w:sz w:val="24"/>
-          <w:szCs w:val="24"/>
-        </w:rPr>
-        <w:t xml:space="preserve"> ALNGRA2205</w:t>
-      </w:r>
-      <w:r>
-        <w:rPr>
-          <w:rFonts w:ascii="Times New Roman" w:hAnsi="Times New Roman" w:cs="Times New Roman"/>
-          <w:sz w:val="24"/>
-          <w:szCs w:val="24"/>
-        </w:rPr>
-        <w:t xml:space="preserve"> </w:t>
-      </w:r>
-      <w:r>
-        <w:rPr>
-          <w:rFonts w:ascii="Times New Roman" w:hAnsi="Times New Roman" w:cs="Times New Roman"/>
-          <w:bCs/>
-          <w:sz w:val="24"/>
-          <w:szCs w:val="24"/>
-        </w:rPr>
-        <w:t>"</w:t>
-      </w:r>
-      <w:r>
-        <w:rPr>
-          <w:rFonts w:ascii="Times New Roman" w:hAnsi="Times New Roman" w:cs="Times New Roman"/>
-          <w:bCs/>
-          <w:i/>
-          <w:iCs/>
-          <w:sz w:val="24"/>
-          <w:szCs w:val="24"/>
-        </w:rPr>
-        <w:t>Understanding the nature and drivers of spatial and temporal variability in the isotopic composition of precipitation across Australia</w:t>
-      </w:r>
-      <w:r>
-        <w:rPr>
-          <w:rFonts w:ascii="Times New Roman" w:hAnsi="Times New Roman" w:cs="Times New Roman"/>
-          <w:bCs/>
-          <w:sz w:val="24"/>
-          <w:szCs w:val="24"/>
-        </w:rPr>
-        <w:t>"</w:t>
-      </w:r>
-      <w:r>
-        <w:rPr>
-          <w:rFonts w:ascii="Times New Roman" w:hAnsi="Times New Roman" w:cs="Times New Roman"/>
-          <w:bCs/>
-          <w:sz w:val="24"/>
-          <w:szCs w:val="24"/>
-        </w:rPr>
-        <w:t xml:space="preserve">. Chief investigator. </w:t>
+        <w:t>2010</w:t>
+      </w:r>
+      <w:r>
+        <w:rPr>
+          <w:rFonts w:ascii="Times New Roman" w:hAnsi="Times New Roman" w:cs="Times New Roman"/>
+          <w:sz w:val="24"/>
+          <w:szCs w:val="24"/>
+        </w:rPr>
+        <w:tab/>
+      </w:r>
+      <w:r>
+        <w:rPr>
+          <w:rFonts w:ascii="Times New Roman" w:hAnsi="Times New Roman" w:cs="Times New Roman"/>
+          <w:sz w:val="24"/>
+          <w:szCs w:val="24"/>
+        </w:rPr>
+        <w:tab/>
+        <w:t>James Barrans Scholarship</w:t>
       </w:r>
     </w:p>
     <w:p>
@@ -6262,121 +7653,87 @@
         <w:rPr>
           <w:rFonts w:ascii="Times New Roman" w:hAnsi="Times New Roman" w:cs="Times New Roman"/>
           <w:i/>
-          <w:sz w:val="24"/>
-          <w:szCs w:val="24"/>
-        </w:rPr>
-      </w:pPr>
-      <w:r>
-        <w:rPr>
-          <w:rFonts w:ascii="Times New Roman" w:hAnsi="Times New Roman" w:cs="Times New Roman"/>
-          <w:i/>
-          <w:sz w:val="24"/>
-          <w:szCs w:val="24"/>
-        </w:rPr>
-        <w:t>AU$10,000 + analyses in kind</w:t>
-      </w:r>
-    </w:p>
-    <w:p>
-      <w:pPr>
-        <w:pStyle w:val="NoSpacing"/>
-        <w:ind w:left="1440" w:hanging="1440"/>
-        <w:rPr>
-          <w:rFonts w:ascii="Times New Roman" w:hAnsi="Times New Roman" w:cs="Times New Roman"/>
-          <w:sz w:val="24"/>
-          <w:szCs w:val="24"/>
-        </w:rPr>
-      </w:pPr>
-      <w:r>
-        <w:rPr>
-          <w:rFonts w:ascii="Times New Roman" w:hAnsi="Times New Roman" w:cs="Times New Roman"/>
-          <w:sz w:val="24"/>
-          <w:szCs w:val="24"/>
-        </w:rPr>
-        <w:t>2015–2019</w:t>
-      </w:r>
-      <w:r>
-        <w:rPr>
-          <w:rFonts w:ascii="Times New Roman" w:hAnsi="Times New Roman" w:cs="Times New Roman"/>
-          <w:sz w:val="24"/>
-          <w:szCs w:val="24"/>
-        </w:rPr>
-        <w:tab/>
-        <w:t>AINSE Postgraduate</w:t>
-      </w:r>
-      <w:r>
-        <w:rPr>
-          <w:rFonts w:ascii="Times New Roman" w:hAnsi="Times New Roman" w:cs="Times New Roman"/>
-          <w:sz w:val="24"/>
-          <w:szCs w:val="24"/>
-        </w:rPr>
-        <w:t xml:space="preserve"> Research Award</w:t>
-      </w:r>
-      <w:r>
-        <w:rPr>
-          <w:rFonts w:ascii="Times New Roman" w:hAnsi="Times New Roman" w:cs="Times New Roman"/>
-          <w:sz w:val="24"/>
-          <w:szCs w:val="24"/>
-        </w:rPr>
-        <w:t xml:space="preserve"> ALNSTU11873 </w:t>
-      </w:r>
-      <w:r>
-        <w:rPr>
-          <w:rFonts w:ascii="Times New Roman" w:hAnsi="Times New Roman" w:cs="Times New Roman"/>
-          <w:bCs/>
-          <w:sz w:val="24"/>
-          <w:szCs w:val="24"/>
-        </w:rPr>
-        <w:t>"</w:t>
-      </w:r>
-      <w:r>
-        <w:rPr>
-          <w:rFonts w:ascii="Times New Roman" w:hAnsi="Times New Roman" w:cs="Times New Roman"/>
-          <w:bCs/>
-          <w:i/>
-          <w:iCs/>
-          <w:sz w:val="24"/>
-          <w:szCs w:val="24"/>
-        </w:rPr>
-        <w:t>Assessing terrestrial climate variability over the last glacial-interglacial transition</w:t>
-      </w:r>
-      <w:r>
-        <w:rPr>
-          <w:rFonts w:ascii="Times New Roman" w:hAnsi="Times New Roman" w:cs="Times New Roman"/>
-          <w:bCs/>
-          <w:sz w:val="24"/>
-          <w:szCs w:val="24"/>
-        </w:rPr>
-        <w:t xml:space="preserve"> "</w:t>
-      </w:r>
-      <w:r>
-        <w:rPr>
-          <w:rFonts w:ascii="Times New Roman" w:hAnsi="Times New Roman" w:cs="Times New Roman"/>
-          <w:bCs/>
-          <w:sz w:val="24"/>
-          <w:szCs w:val="24"/>
-        </w:rPr>
-        <w:t xml:space="preserve">. Sole investigator. </w:t>
-      </w:r>
-    </w:p>
-    <w:p>
-      <w:pPr>
-        <w:pStyle w:val="NoSpacing"/>
-        <w:ind w:left="720" w:firstLine="720"/>
-        <w:rPr>
-          <w:rFonts w:ascii="Times New Roman" w:hAnsi="Times New Roman" w:cs="Times New Roman"/>
-          <w:i/>
-          <w:sz w:val="24"/>
-          <w:szCs w:val="24"/>
-        </w:rPr>
-      </w:pPr>
-      <w:r>
-        <w:rPr>
-          <w:rFonts w:ascii="Times New Roman" w:hAnsi="Times New Roman" w:cs="Times New Roman"/>
-          <w:i/>
-          <w:sz w:val="24"/>
-          <w:szCs w:val="24"/>
-        </w:rPr>
-        <w:t>AU$30,000 + analyses in kind</w:t>
+          <w:iCs/>
+          <w:szCs w:val="24"/>
+        </w:rPr>
+      </w:pPr>
+      <w:r>
+        <w:rPr>
+          <w:rFonts w:ascii="Times New Roman" w:hAnsi="Times New Roman" w:cs="Times New Roman"/>
+          <w:i/>
+          <w:szCs w:val="24"/>
+        </w:rPr>
+        <w:t xml:space="preserve">For </w:t>
+      </w:r>
+      <w:r>
+        <w:rPr>
+          <w:rFonts w:ascii="Times New Roman" w:hAnsi="Times New Roman" w:cs="Times New Roman"/>
+          <w:i/>
+          <w:szCs w:val="24"/>
+        </w:rPr>
+        <w:t xml:space="preserve">the </w:t>
+      </w:r>
+      <w:r>
+        <w:rPr>
+          <w:rFonts w:ascii="Times New Roman" w:hAnsi="Times New Roman" w:cs="Times New Roman"/>
+          <w:i/>
+          <w:szCs w:val="24"/>
+        </w:rPr>
+        <w:t xml:space="preserve">highest-achieving student in </w:t>
+      </w:r>
+      <w:r>
+        <w:rPr>
+          <w:rFonts w:ascii="Times New Roman" w:hAnsi="Times New Roman" w:cs="Times New Roman"/>
+          <w:i/>
+          <w:szCs w:val="24"/>
+        </w:rPr>
+        <w:t>final</w:t>
+      </w:r>
+      <w:r>
+        <w:rPr>
+          <w:rFonts w:ascii="Times New Roman" w:hAnsi="Times New Roman" w:cs="Times New Roman"/>
+          <w:i/>
+          <w:szCs w:val="24"/>
+        </w:rPr>
+        <w:t xml:space="preserve">-year earth science subjects </w:t>
+      </w:r>
+      <w:r>
+        <w:rPr>
+          <w:rFonts w:ascii="Times New Roman" w:hAnsi="Times New Roman" w:cs="Times New Roman"/>
+          <w:i/>
+          <w:iCs/>
+          <w:szCs w:val="24"/>
+        </w:rPr>
+        <w:t xml:space="preserve">at </w:t>
+      </w:r>
+      <w:r>
+        <w:rPr>
+          <w:rFonts w:ascii="Times New Roman" w:hAnsi="Times New Roman" w:cs="Times New Roman"/>
+          <w:i/>
+          <w:iCs/>
+          <w:szCs w:val="24"/>
+        </w:rPr>
+        <w:t>The University of Adelaide</w:t>
+      </w:r>
+    </w:p>
+    <w:p>
+      <w:pPr>
+        <w:pStyle w:val="NoSpacing"/>
+        <w:spacing w:line="276" w:lineRule="auto"/>
+        <w:rPr>
+          <w:rFonts w:ascii="Times New Roman" w:hAnsi="Times New Roman" w:cs="Times New Roman"/>
+          <w:i/>
+          <w:iCs/>
+          <w:szCs w:val="24"/>
+        </w:rPr>
+      </w:pPr>
+    </w:p>
+    <w:p>
+      <w:pPr>
+        <w:pStyle w:val="Heading1"/>
+      </w:pPr>
+      <w:r>
+        <w:t>Scientific leadership, service, and outreach</w:t>
       </w:r>
     </w:p>
     <w:p>
@@ -6389,41 +7746,19 @@
           <w:szCs w:val="24"/>
         </w:rPr>
       </w:pPr>
-    </w:p>
-    <w:p>
-      <w:pPr>
-        <w:pStyle w:val="NoSpacing"/>
+      <w:r>
         <w:rPr>
           <w:rFonts w:ascii="Times New Roman" w:hAnsi="Times New Roman" w:cs="Times New Roman"/>
           <w:b/>
           <w:sz w:val="24"/>
           <w:szCs w:val="24"/>
         </w:rPr>
-      </w:pPr>
-      <w:r>
-        <w:rPr>
-          <w:rFonts w:ascii="Times New Roman" w:hAnsi="Times New Roman" w:cs="Times New Roman"/>
-          <w:b/>
-          <w:sz w:val="24"/>
-          <w:szCs w:val="24"/>
-        </w:rPr>
-        <w:t>Selected a</w:t>
-      </w:r>
-      <w:r>
-        <w:rPr>
-          <w:rFonts w:ascii="Times New Roman" w:hAnsi="Times New Roman" w:cs="Times New Roman"/>
-          <w:b/>
-          <w:sz w:val="24"/>
-          <w:szCs w:val="24"/>
-        </w:rPr>
-        <w:t>cademic awards &amp; scholarships</w:t>
-      </w:r>
-    </w:p>
-    <w:p>
-      <w:pPr>
-        <w:pStyle w:val="NoSpacing"/>
-        <w:spacing w:line="276" w:lineRule="auto"/>
-        <w:ind w:left="1440" w:hanging="1440"/>
+        <w:t>Scientific leadership</w:t>
+      </w:r>
+    </w:p>
+    <w:p>
+      <w:pPr>
+        <w:pStyle w:val="NoSpacing"/>
         <w:rPr>
           <w:rFonts w:ascii="Times New Roman" w:hAnsi="Times New Roman" w:cs="Times New Roman"/>
           <w:sz w:val="24"/>
@@ -6444,21 +7779,144 @@
           <w:sz w:val="24"/>
           <w:szCs w:val="24"/>
         </w:rPr>
-        <w:tab/>
-        <w:t>South Australian Tall Poppy award</w:t>
-      </w:r>
-    </w:p>
-    <w:p>
-      <w:pPr>
-        <w:pStyle w:val="NoSpacing"/>
-        <w:spacing w:line="276" w:lineRule="auto"/>
-        <w:ind w:left="1440" w:hanging="1440"/>
-        <w:rPr>
-          <w:rFonts w:ascii="Times New Roman" w:hAnsi="Times New Roman" w:cs="Times New Roman"/>
-          <w:sz w:val="24"/>
-          <w:szCs w:val="24"/>
-        </w:rPr>
-      </w:pPr>
+        <w:t>–</w:t>
+      </w:r>
+      <w:r>
+        <w:rPr>
+          <w:rFonts w:ascii="Times New Roman" w:hAnsi="Times New Roman" w:cs="Times New Roman"/>
+          <w:sz w:val="24"/>
+          <w:szCs w:val="24"/>
+        </w:rPr>
+        <w:tab/>
+      </w:r>
+      <w:r>
+        <w:rPr>
+          <w:rFonts w:ascii="Times New Roman" w:hAnsi="Times New Roman" w:cs="Times New Roman"/>
+          <w:sz w:val="24"/>
+          <w:szCs w:val="24"/>
+        </w:rPr>
+        <w:tab/>
+        <w:t>Hydroclimate2k project leader</w:t>
+      </w:r>
+    </w:p>
+    <w:p>
+      <w:pPr>
+        <w:pStyle w:val="NoSpacing"/>
+        <w:ind w:left="1440"/>
+        <w:rPr>
+          <w:rFonts w:ascii="Times New Roman" w:hAnsi="Times New Roman" w:cs="Times New Roman"/>
+          <w:i/>
+          <w:iCs/>
+          <w:sz w:val="24"/>
+          <w:szCs w:val="24"/>
+        </w:rPr>
+      </w:pPr>
+      <w:r>
+        <w:rPr>
+          <w:rFonts w:ascii="Times New Roman" w:hAnsi="Times New Roman" w:cs="Times New Roman"/>
+          <w:i/>
+          <w:iCs/>
+          <w:sz w:val="24"/>
+          <w:szCs w:val="24"/>
+        </w:rPr>
+        <w:t>Facilitating compilation of a comprehensive multi-archive multi-proxy database of hydroclimate proxy records for the Common Era</w:t>
+      </w:r>
+    </w:p>
+    <w:p>
+      <w:pPr>
+        <w:pStyle w:val="NoSpacing"/>
+        <w:rPr>
+          <w:rFonts w:ascii="Times New Roman" w:hAnsi="Times New Roman" w:cs="Times New Roman"/>
+          <w:sz w:val="24"/>
+          <w:szCs w:val="24"/>
+        </w:rPr>
+      </w:pPr>
+      <w:r>
+        <w:rPr>
+          <w:rFonts w:ascii="Times New Roman" w:hAnsi="Times New Roman" w:cs="Times New Roman"/>
+          <w:sz w:val="24"/>
+          <w:szCs w:val="24"/>
+        </w:rPr>
+        <w:t>202</w:t>
+      </w:r>
+      <w:r>
+        <w:rPr>
+          <w:rFonts w:ascii="Times New Roman" w:hAnsi="Times New Roman" w:cs="Times New Roman"/>
+          <w:sz w:val="24"/>
+          <w:szCs w:val="24"/>
+        </w:rPr>
+        <w:t>1</w:t>
+      </w:r>
+      <w:r>
+        <w:rPr>
+          <w:rFonts w:ascii="Times New Roman" w:hAnsi="Times New Roman" w:cs="Times New Roman"/>
+          <w:sz w:val="24"/>
+          <w:szCs w:val="24"/>
+        </w:rPr>
+        <w:t>–</w:t>
+      </w:r>
+      <w:r>
+        <w:rPr>
+          <w:rFonts w:ascii="Times New Roman" w:hAnsi="Times New Roman" w:cs="Times New Roman"/>
+          <w:sz w:val="24"/>
+          <w:szCs w:val="24"/>
+        </w:rPr>
+        <w:tab/>
+      </w:r>
+      <w:r>
+        <w:rPr>
+          <w:rFonts w:ascii="Times New Roman" w:hAnsi="Times New Roman" w:cs="Times New Roman"/>
+          <w:sz w:val="24"/>
+          <w:szCs w:val="24"/>
+        </w:rPr>
+        <w:tab/>
+        <w:t>Past Global Changes (PAGES) 2k Network Coordinator</w:t>
+      </w:r>
+    </w:p>
+    <w:p>
+      <w:pPr>
+        <w:pStyle w:val="NoSpacing"/>
+        <w:ind w:left="1440"/>
+        <w:rPr>
+          <w:rFonts w:ascii="Times New Roman" w:hAnsi="Times New Roman" w:cs="Times New Roman"/>
+          <w:i/>
+          <w:szCs w:val="24"/>
+        </w:rPr>
+      </w:pPr>
+      <w:r>
+        <w:rPr>
+          <w:rFonts w:ascii="Times New Roman" w:hAnsi="Times New Roman" w:cs="Times New Roman"/>
+          <w:i/>
+          <w:szCs w:val="24"/>
+        </w:rPr>
+        <w:t>Planning and facilitating global collaborations to understand hydroclimate variability of the past 2000 years</w:t>
+      </w:r>
+      <w:r>
+        <w:rPr>
+          <w:rFonts w:ascii="Times New Roman" w:hAnsi="Times New Roman" w:cs="Times New Roman"/>
+          <w:i/>
+          <w:szCs w:val="24"/>
+        </w:rPr>
+        <w:t>—informing anthropogenic changes to the climate system and hence likely future change.</w:t>
+      </w:r>
+    </w:p>
+    <w:p>
+      <w:pPr>
+        <w:pStyle w:val="NoSpacing"/>
+        <w:rPr>
+          <w:rFonts w:ascii="Times New Roman" w:hAnsi="Times New Roman" w:cs="Times New Roman"/>
+          <w:sz w:val="24"/>
+          <w:szCs w:val="24"/>
+        </w:rPr>
+      </w:pPr>
+      <w:r>
+        <w:rPr>
+          <w:rFonts w:ascii="Times New Roman" w:hAnsi="Times New Roman" w:cs="Times New Roman"/>
+          <w:sz w:val="24"/>
+          <w:szCs w:val="24"/>
+        </w:rPr>
+        <w:t>2021–</w:t>
+      </w:r>
       <w:r>
         <w:rPr>
           <w:rFonts w:ascii="Times New Roman" w:hAnsi="Times New Roman" w:cs="Times New Roman"/>
@@ -6474,1441 +7932,33 @@
           <w:szCs w:val="24"/>
         </w:rPr>
         <w:tab/>
-        <w:t>KSC Campbell Prize for Excellence in Earth Sciences teaching at the Australian National University</w:t>
-      </w:r>
-    </w:p>
-    <w:p>
-      <w:pPr>
-        <w:pStyle w:val="NoSpacing"/>
-        <w:spacing w:line="276" w:lineRule="auto"/>
-        <w:ind w:left="1440" w:hanging="1440"/>
-        <w:rPr>
-          <w:rFonts w:ascii="Times New Roman" w:hAnsi="Times New Roman" w:cs="Times New Roman"/>
-          <w:sz w:val="24"/>
-          <w:szCs w:val="24"/>
-        </w:rPr>
-      </w:pPr>
-      <w:r>
-        <w:rPr>
-          <w:rFonts w:ascii="Times New Roman" w:hAnsi="Times New Roman" w:cs="Times New Roman"/>
-          <w:sz w:val="24"/>
-          <w:szCs w:val="24"/>
-        </w:rPr>
-        <w:t>2023</w:t>
-      </w:r>
-      <w:r>
-        <w:rPr>
-          <w:rFonts w:ascii="Times New Roman" w:hAnsi="Times New Roman" w:cs="Times New Roman"/>
-          <w:sz w:val="24"/>
-          <w:szCs w:val="24"/>
-        </w:rPr>
-        <w:tab/>
-        <w:t>Australian Research Council Centre of Excellence for Climate Extremes prize for best paper published by an early-career researcher</w:t>
-      </w:r>
-    </w:p>
-    <w:p>
-      <w:pPr>
-        <w:pStyle w:val="NoSpacing"/>
-        <w:spacing w:line="276" w:lineRule="auto"/>
-        <w:rPr>
-          <w:rFonts w:ascii="Times New Roman" w:hAnsi="Times New Roman" w:cs="Times New Roman"/>
-          <w:sz w:val="24"/>
-          <w:szCs w:val="24"/>
-        </w:rPr>
-      </w:pPr>
-      <w:r>
-        <w:rPr>
-          <w:rFonts w:ascii="Times New Roman" w:hAnsi="Times New Roman" w:cs="Times New Roman"/>
-          <w:sz w:val="24"/>
-          <w:szCs w:val="24"/>
-        </w:rPr>
-        <w:t>2022</w:t>
-      </w:r>
-      <w:r>
-        <w:rPr>
-          <w:rFonts w:ascii="Times New Roman" w:hAnsi="Times New Roman" w:cs="Times New Roman"/>
-          <w:sz w:val="24"/>
-          <w:szCs w:val="24"/>
-        </w:rPr>
-        <w:tab/>
-      </w:r>
-      <w:r>
-        <w:rPr>
-          <w:rFonts w:ascii="Times New Roman" w:hAnsi="Times New Roman" w:cs="Times New Roman"/>
-          <w:sz w:val="24"/>
-          <w:szCs w:val="24"/>
-        </w:rPr>
-        <w:tab/>
-      </w:r>
-      <w:proofErr w:type="spellStart"/>
-      <w:r>
-        <w:rPr>
-          <w:rFonts w:ascii="Times New Roman" w:hAnsi="Times New Roman" w:cs="Times New Roman"/>
-          <w:sz w:val="24"/>
-          <w:szCs w:val="24"/>
-        </w:rPr>
-        <w:t>EarthCube</w:t>
-      </w:r>
-      <w:proofErr w:type="spellEnd"/>
-      <w:r>
-        <w:rPr>
-          <w:rFonts w:ascii="Times New Roman" w:hAnsi="Times New Roman" w:cs="Times New Roman"/>
-          <w:sz w:val="24"/>
-          <w:szCs w:val="24"/>
-        </w:rPr>
-        <w:t xml:space="preserve"> Early Career Researcher award</w:t>
-      </w:r>
-      <w:r>
-        <w:rPr>
-          <w:rFonts w:ascii="Times New Roman" w:hAnsi="Times New Roman" w:cs="Times New Roman"/>
-          <w:i/>
-          <w:iCs/>
-          <w:szCs w:val="24"/>
-        </w:rPr>
-        <w:t xml:space="preserve"> </w:t>
-      </w:r>
-    </w:p>
-    <w:p>
-      <w:pPr>
-        <w:pStyle w:val="NoSpacing"/>
-        <w:spacing w:line="276" w:lineRule="auto"/>
-        <w:rPr>
-          <w:rFonts w:ascii="Times New Roman" w:hAnsi="Times New Roman" w:cs="Times New Roman"/>
-          <w:sz w:val="24"/>
-          <w:szCs w:val="24"/>
-        </w:rPr>
-      </w:pPr>
-      <w:r>
-        <w:rPr>
-          <w:rFonts w:ascii="Times New Roman" w:hAnsi="Times New Roman" w:cs="Times New Roman"/>
-          <w:sz w:val="24"/>
-          <w:szCs w:val="24"/>
-        </w:rPr>
-        <w:t>2019</w:t>
-      </w:r>
-      <w:r>
-        <w:rPr>
-          <w:rFonts w:ascii="Times New Roman" w:hAnsi="Times New Roman" w:cs="Times New Roman"/>
-          <w:sz w:val="24"/>
-          <w:szCs w:val="24"/>
-        </w:rPr>
-        <w:tab/>
-      </w:r>
-      <w:r>
-        <w:rPr>
-          <w:rFonts w:ascii="Times New Roman" w:hAnsi="Times New Roman" w:cs="Times New Roman"/>
-          <w:sz w:val="24"/>
-          <w:szCs w:val="24"/>
-        </w:rPr>
-        <w:tab/>
-      </w:r>
-      <w:r>
-        <w:rPr>
-          <w:rFonts w:ascii="Times New Roman" w:hAnsi="Times New Roman" w:cs="Times New Roman"/>
-          <w:sz w:val="24"/>
-          <w:szCs w:val="24"/>
-        </w:rPr>
-        <w:t xml:space="preserve">University of Adelaide </w:t>
-      </w:r>
-      <w:r>
-        <w:rPr>
-          <w:rFonts w:ascii="Times New Roman" w:hAnsi="Times New Roman" w:cs="Times New Roman"/>
-          <w:sz w:val="24"/>
-          <w:szCs w:val="24"/>
-        </w:rPr>
-        <w:t>Dean</w:t>
-      </w:r>
-      <w:r>
-        <w:rPr>
-          <w:rFonts w:ascii="Times New Roman" w:hAnsi="Times New Roman" w:cs="Times New Roman"/>
-          <w:sz w:val="24"/>
-          <w:szCs w:val="24"/>
-        </w:rPr>
-        <w:t>'</w:t>
-      </w:r>
-      <w:r>
-        <w:rPr>
-          <w:rFonts w:ascii="Times New Roman" w:hAnsi="Times New Roman" w:cs="Times New Roman"/>
-          <w:sz w:val="24"/>
-          <w:szCs w:val="24"/>
-        </w:rPr>
-        <w:t>s Commendation for Doctoral Thesis Excellence</w:t>
-      </w:r>
-    </w:p>
-    <w:p>
-      <w:pPr>
-        <w:pStyle w:val="NoSpacing"/>
-        <w:spacing w:line="276" w:lineRule="auto"/>
-        <w:ind w:left="1440" w:hanging="1440"/>
-        <w:rPr>
-          <w:rFonts w:ascii="Times New Roman" w:hAnsi="Times New Roman" w:cs="Times New Roman"/>
-          <w:sz w:val="24"/>
-          <w:szCs w:val="24"/>
-        </w:rPr>
-      </w:pPr>
-      <w:r>
-        <w:rPr>
-          <w:rFonts w:ascii="Times New Roman" w:hAnsi="Times New Roman" w:cs="Times New Roman"/>
-          <w:sz w:val="24"/>
-          <w:szCs w:val="24"/>
-        </w:rPr>
-        <w:t>2019</w:t>
-      </w:r>
-      <w:r>
-        <w:rPr>
-          <w:rFonts w:ascii="Times New Roman" w:hAnsi="Times New Roman" w:cs="Times New Roman"/>
-          <w:sz w:val="24"/>
-          <w:szCs w:val="24"/>
-        </w:rPr>
-        <w:tab/>
-      </w:r>
-      <w:r>
-        <w:rPr>
-          <w:rFonts w:ascii="Times New Roman" w:hAnsi="Times New Roman" w:cs="Times New Roman"/>
-          <w:sz w:val="24"/>
-          <w:szCs w:val="24"/>
-        </w:rPr>
-        <w:t>Awarded</w:t>
-      </w:r>
-      <w:r>
-        <w:rPr>
-          <w:rFonts w:ascii="Times New Roman" w:hAnsi="Times New Roman" w:cs="Times New Roman"/>
-          <w:sz w:val="24"/>
-          <w:szCs w:val="24"/>
-        </w:rPr>
-        <w:t xml:space="preserve"> competitive travel </w:t>
-      </w:r>
-      <w:r>
-        <w:rPr>
-          <w:rFonts w:ascii="Times New Roman" w:hAnsi="Times New Roman" w:cs="Times New Roman"/>
-          <w:sz w:val="24"/>
-          <w:szCs w:val="24"/>
-        </w:rPr>
-        <w:t>grants</w:t>
-      </w:r>
-      <w:r>
-        <w:rPr>
-          <w:rFonts w:ascii="Times New Roman" w:hAnsi="Times New Roman" w:cs="Times New Roman"/>
-          <w:sz w:val="24"/>
-          <w:szCs w:val="24"/>
-        </w:rPr>
-        <w:t xml:space="preserve"> to attend AGU Fall Meeting, INQUA 2019, ICP13, and the US CLIVAR Water Isotopes and Climate Workshop</w:t>
-      </w:r>
-    </w:p>
-    <w:p>
-      <w:pPr>
-        <w:pStyle w:val="NoSpacing"/>
-        <w:spacing w:line="276" w:lineRule="auto"/>
-        <w:rPr>
-          <w:rFonts w:ascii="Times New Roman" w:hAnsi="Times New Roman" w:cs="Times New Roman"/>
-          <w:sz w:val="24"/>
-          <w:szCs w:val="24"/>
-        </w:rPr>
-      </w:pPr>
-      <w:r>
-        <w:rPr>
-          <w:rFonts w:ascii="Times New Roman" w:hAnsi="Times New Roman" w:cs="Times New Roman"/>
-          <w:sz w:val="24"/>
-          <w:szCs w:val="24"/>
-        </w:rPr>
-        <w:t>2019</w:t>
-      </w:r>
-      <w:r>
-        <w:rPr>
-          <w:rFonts w:ascii="Times New Roman" w:hAnsi="Times New Roman" w:cs="Times New Roman"/>
-          <w:sz w:val="24"/>
-          <w:szCs w:val="24"/>
-        </w:rPr>
-        <w:t>,2017</w:t>
-      </w:r>
-      <w:r>
-        <w:rPr>
-          <w:rFonts w:ascii="Times New Roman" w:hAnsi="Times New Roman" w:cs="Times New Roman"/>
-          <w:sz w:val="24"/>
-          <w:szCs w:val="24"/>
-        </w:rPr>
-        <w:tab/>
-      </w:r>
-      <w:r>
-        <w:rPr>
-          <w:rFonts w:ascii="Times New Roman" w:hAnsi="Times New Roman" w:cs="Times New Roman"/>
-          <w:sz w:val="24"/>
-          <w:szCs w:val="24"/>
-        </w:rPr>
-        <w:t xml:space="preserve">Fame-Lab Australia national </w:t>
-      </w:r>
-      <w:proofErr w:type="gramStart"/>
-      <w:r>
-        <w:rPr>
-          <w:rFonts w:ascii="Times New Roman" w:hAnsi="Times New Roman" w:cs="Times New Roman"/>
-          <w:sz w:val="24"/>
-          <w:szCs w:val="24"/>
-        </w:rPr>
-        <w:t>semi-finalist</w:t>
-      </w:r>
-      <w:proofErr w:type="gramEnd"/>
-    </w:p>
-    <w:p>
-      <w:pPr>
-        <w:pStyle w:val="NoSpacing"/>
-        <w:spacing w:line="276" w:lineRule="auto"/>
-        <w:rPr>
-          <w:rFonts w:ascii="Times New Roman" w:hAnsi="Times New Roman" w:cs="Times New Roman"/>
-        </w:rPr>
-      </w:pPr>
-      <w:r>
-        <w:rPr>
-          <w:rFonts w:ascii="Times New Roman" w:hAnsi="Times New Roman" w:cs="Times New Roman"/>
-          <w:iCs/>
-        </w:rPr>
-        <w:tab/>
-      </w:r>
-      <w:r>
-        <w:rPr>
-          <w:rFonts w:ascii="Times New Roman" w:hAnsi="Times New Roman" w:cs="Times New Roman"/>
-          <w:iCs/>
-        </w:rPr>
-        <w:tab/>
-      </w:r>
-      <w:r>
-        <w:rPr>
-          <w:rFonts w:ascii="Times New Roman" w:hAnsi="Times New Roman" w:cs="Times New Roman"/>
-          <w:i/>
-          <w:iCs/>
-        </w:rPr>
-        <w:t>S</w:t>
-      </w:r>
-      <w:r>
-        <w:rPr>
-          <w:rFonts w:ascii="Times New Roman" w:hAnsi="Times New Roman" w:cs="Times New Roman"/>
-          <w:i/>
-          <w:iCs/>
-        </w:rPr>
-        <w:t>cience communication competition</w:t>
-      </w:r>
-    </w:p>
-    <w:p>
-      <w:pPr>
-        <w:pStyle w:val="NoSpacing"/>
-        <w:spacing w:line="276" w:lineRule="auto"/>
-        <w:rPr>
-          <w:rFonts w:ascii="Times New Roman" w:hAnsi="Times New Roman" w:cs="Times New Roman"/>
-          <w:sz w:val="24"/>
-          <w:szCs w:val="24"/>
-        </w:rPr>
-      </w:pPr>
-      <w:r>
-        <w:rPr>
-          <w:rFonts w:ascii="Times New Roman" w:hAnsi="Times New Roman" w:cs="Times New Roman"/>
-          <w:sz w:val="24"/>
-          <w:szCs w:val="24"/>
-        </w:rPr>
-        <w:t>2017</w:t>
-      </w:r>
-      <w:r>
-        <w:rPr>
-          <w:rFonts w:ascii="Times New Roman" w:hAnsi="Times New Roman" w:cs="Times New Roman"/>
-          <w:sz w:val="24"/>
-          <w:szCs w:val="24"/>
-        </w:rPr>
-        <w:tab/>
-      </w:r>
-      <w:r>
-        <w:rPr>
-          <w:rFonts w:ascii="Times New Roman" w:hAnsi="Times New Roman" w:cs="Times New Roman"/>
-          <w:sz w:val="24"/>
-          <w:szCs w:val="24"/>
-        </w:rPr>
-        <w:tab/>
-        <w:t>Esther Bright Prize (from Soroptimist International of Adelaide)</w:t>
-      </w:r>
-      <w:r>
-        <w:rPr>
-          <w:rFonts w:ascii="Times New Roman" w:hAnsi="Times New Roman" w:cs="Times New Roman"/>
-          <w:sz w:val="24"/>
-          <w:szCs w:val="24"/>
-        </w:rPr>
-        <w:tab/>
-        <w:t xml:space="preserve">         </w:t>
-      </w:r>
-    </w:p>
-    <w:p>
-      <w:pPr>
-        <w:pStyle w:val="NoSpacing"/>
-        <w:spacing w:line="276" w:lineRule="auto"/>
-        <w:rPr>
-          <w:rFonts w:ascii="Times New Roman" w:hAnsi="Times New Roman" w:cs="Times New Roman"/>
-          <w:i/>
-          <w:iCs/>
-          <w:szCs w:val="24"/>
-        </w:rPr>
-      </w:pPr>
-      <w:r>
-        <w:rPr>
-          <w:rFonts w:ascii="Times New Roman" w:hAnsi="Times New Roman" w:cs="Times New Roman"/>
-          <w:i/>
-          <w:iCs/>
-          <w:sz w:val="24"/>
-          <w:szCs w:val="24"/>
-        </w:rPr>
-        <w:tab/>
-      </w:r>
-      <w:r>
-        <w:rPr>
-          <w:rFonts w:ascii="Times New Roman" w:hAnsi="Times New Roman" w:cs="Times New Roman"/>
-          <w:i/>
-          <w:iCs/>
-          <w:sz w:val="24"/>
-          <w:szCs w:val="24"/>
-        </w:rPr>
-        <w:tab/>
-      </w:r>
-      <w:r>
-        <w:rPr>
-          <w:rFonts w:ascii="Times New Roman" w:hAnsi="Times New Roman" w:cs="Times New Roman"/>
-          <w:i/>
-          <w:szCs w:val="24"/>
-        </w:rPr>
-        <w:t xml:space="preserve">Merit-based award </w:t>
-      </w:r>
-      <w:r>
-        <w:rPr>
-          <w:rFonts w:ascii="Times New Roman" w:hAnsi="Times New Roman" w:cs="Times New Roman"/>
-          <w:i/>
-          <w:szCs w:val="24"/>
-        </w:rPr>
-        <w:t>to fund</w:t>
-      </w:r>
-      <w:r>
-        <w:rPr>
-          <w:rFonts w:ascii="Times New Roman" w:hAnsi="Times New Roman" w:cs="Times New Roman"/>
-          <w:i/>
-          <w:szCs w:val="24"/>
-        </w:rPr>
-        <w:t xml:space="preserve"> international conference attendance</w:t>
-      </w:r>
-      <w:r>
-        <w:rPr>
-          <w:rFonts w:ascii="Times New Roman" w:hAnsi="Times New Roman" w:cs="Times New Roman"/>
-          <w:i/>
-          <w:iCs/>
-          <w:szCs w:val="24"/>
-        </w:rPr>
-        <w:t xml:space="preserve"> </w:t>
-      </w:r>
-    </w:p>
-    <w:p>
-      <w:pPr>
-        <w:pStyle w:val="NoSpacing"/>
-        <w:spacing w:line="276" w:lineRule="auto"/>
-        <w:ind w:left="1440" w:hanging="1440"/>
-        <w:rPr>
-          <w:rFonts w:ascii="Times New Roman" w:hAnsi="Times New Roman" w:cs="Times New Roman"/>
-          <w:sz w:val="24"/>
-          <w:szCs w:val="24"/>
-        </w:rPr>
-      </w:pPr>
-      <w:r>
-        <w:rPr>
-          <w:rFonts w:ascii="Times New Roman" w:hAnsi="Times New Roman" w:cs="Times New Roman"/>
-          <w:sz w:val="24"/>
-          <w:szCs w:val="24"/>
-        </w:rPr>
-        <w:t>2017</w:t>
-      </w:r>
-      <w:r>
-        <w:rPr>
-          <w:rFonts w:ascii="Times New Roman" w:hAnsi="Times New Roman" w:cs="Times New Roman"/>
-          <w:sz w:val="24"/>
-          <w:szCs w:val="24"/>
-        </w:rPr>
-        <w:tab/>
-        <w:t>Australian Institute of Nuclear Science &amp; Engineering (AINSE) International Travel Scholarship + University of Adelaide Research Abroad Scholarship</w:t>
-      </w:r>
-    </w:p>
-    <w:p>
-      <w:pPr>
-        <w:pStyle w:val="NoSpacing"/>
-        <w:spacing w:line="276" w:lineRule="auto"/>
-        <w:rPr>
-          <w:rFonts w:ascii="Times New Roman" w:hAnsi="Times New Roman" w:cs="Times New Roman"/>
-          <w:i/>
-          <w:iCs/>
-          <w:sz w:val="24"/>
-          <w:szCs w:val="24"/>
-        </w:rPr>
-      </w:pPr>
-      <w:r>
-        <w:rPr>
-          <w:rFonts w:ascii="Times New Roman" w:hAnsi="Times New Roman" w:cs="Times New Roman"/>
-          <w:i/>
-          <w:iCs/>
-          <w:sz w:val="24"/>
-          <w:szCs w:val="24"/>
-        </w:rPr>
-        <w:tab/>
-      </w:r>
-      <w:r>
-        <w:rPr>
-          <w:rFonts w:ascii="Times New Roman" w:hAnsi="Times New Roman" w:cs="Times New Roman"/>
-          <w:i/>
-          <w:iCs/>
-          <w:sz w:val="24"/>
-          <w:szCs w:val="24"/>
-        </w:rPr>
-        <w:tab/>
-      </w:r>
-      <w:r>
-        <w:rPr>
-          <w:rFonts w:ascii="Times New Roman" w:hAnsi="Times New Roman" w:cs="Times New Roman"/>
-          <w:i/>
-          <w:szCs w:val="24"/>
-        </w:rPr>
-        <w:t>Merit-based award</w:t>
-      </w:r>
-      <w:r>
-        <w:rPr>
-          <w:rFonts w:ascii="Times New Roman" w:hAnsi="Times New Roman" w:cs="Times New Roman"/>
-          <w:i/>
-          <w:szCs w:val="24"/>
-        </w:rPr>
-        <w:t>s for international collaborations and laboratory work</w:t>
-      </w:r>
-    </w:p>
-    <w:p>
-      <w:pPr>
-        <w:pStyle w:val="NoSpacing"/>
-        <w:spacing w:line="276" w:lineRule="auto"/>
-        <w:rPr>
-          <w:rFonts w:ascii="Times New Roman" w:hAnsi="Times New Roman" w:cs="Times New Roman"/>
-          <w:sz w:val="24"/>
-          <w:szCs w:val="24"/>
-        </w:rPr>
-      </w:pPr>
-      <w:r>
-        <w:rPr>
-          <w:rFonts w:ascii="Times New Roman" w:hAnsi="Times New Roman" w:cs="Times New Roman"/>
-          <w:sz w:val="24"/>
-          <w:szCs w:val="24"/>
-        </w:rPr>
-        <w:t>2016</w:t>
-      </w:r>
-      <w:r>
-        <w:rPr>
-          <w:rFonts w:ascii="Times New Roman" w:hAnsi="Times New Roman" w:cs="Times New Roman"/>
-          <w:sz w:val="24"/>
-          <w:szCs w:val="24"/>
-        </w:rPr>
-        <w:tab/>
-      </w:r>
-      <w:r>
-        <w:rPr>
-          <w:rFonts w:ascii="Times New Roman" w:hAnsi="Times New Roman" w:cs="Times New Roman"/>
-          <w:sz w:val="24"/>
-          <w:szCs w:val="24"/>
-        </w:rPr>
-        <w:tab/>
-        <w:t>Geological Society of Australia prize for best student presentation (oral)</w:t>
-      </w:r>
-    </w:p>
-    <w:p>
-      <w:pPr>
-        <w:pStyle w:val="NoSpacing"/>
-        <w:spacing w:line="276" w:lineRule="auto"/>
-        <w:ind w:left="720" w:firstLine="720"/>
-        <w:rPr>
-          <w:rFonts w:ascii="Times New Roman" w:hAnsi="Times New Roman" w:cs="Times New Roman"/>
-          <w:i/>
-          <w:iCs/>
-          <w:szCs w:val="24"/>
-        </w:rPr>
-      </w:pPr>
-      <w:r>
-        <w:rPr>
-          <w:rFonts w:ascii="Times New Roman" w:hAnsi="Times New Roman" w:cs="Times New Roman"/>
-          <w:i/>
-          <w:iCs/>
-          <w:szCs w:val="24"/>
-        </w:rPr>
-        <w:t>At the Australian Earth Sciences Convention</w:t>
-      </w:r>
-    </w:p>
-    <w:p>
-      <w:pPr>
-        <w:pStyle w:val="NoSpacing"/>
-        <w:spacing w:line="276" w:lineRule="auto"/>
-        <w:rPr>
-          <w:rFonts w:ascii="Times New Roman" w:hAnsi="Times New Roman" w:cs="Times New Roman"/>
-          <w:sz w:val="24"/>
-          <w:szCs w:val="24"/>
-        </w:rPr>
-      </w:pPr>
-      <w:r>
-        <w:rPr>
-          <w:rFonts w:ascii="Times New Roman" w:hAnsi="Times New Roman" w:cs="Times New Roman"/>
-          <w:sz w:val="24"/>
-          <w:szCs w:val="24"/>
-        </w:rPr>
-        <w:t>2016</w:t>
-      </w:r>
-      <w:r>
-        <w:rPr>
-          <w:rFonts w:ascii="Times New Roman" w:hAnsi="Times New Roman" w:cs="Times New Roman"/>
-          <w:sz w:val="24"/>
-          <w:szCs w:val="24"/>
-        </w:rPr>
-        <w:tab/>
-      </w:r>
-      <w:r>
-        <w:rPr>
-          <w:rFonts w:ascii="Times New Roman" w:hAnsi="Times New Roman" w:cs="Times New Roman"/>
-          <w:sz w:val="24"/>
-          <w:szCs w:val="24"/>
-        </w:rPr>
-        <w:tab/>
-        <w:t>Adelaide University Graduate Union R. C. Heddle Award</w:t>
-      </w:r>
-    </w:p>
-    <w:p>
-      <w:pPr>
-        <w:pStyle w:val="NoSpacing"/>
-        <w:spacing w:line="276" w:lineRule="auto"/>
+        <w:t>PAGES Early</w:t>
+      </w:r>
+      <w:r>
+        <w:rPr>
+          <w:rFonts w:ascii="Times New Roman" w:hAnsi="Times New Roman" w:cs="Times New Roman"/>
+          <w:sz w:val="24"/>
+          <w:szCs w:val="24"/>
+        </w:rPr>
+        <w:t xml:space="preserve"> Career Network (ECN) Steering Committee</w:t>
+      </w:r>
+    </w:p>
+    <w:p>
+      <w:pPr>
+        <w:pStyle w:val="NoSpacing"/>
         <w:ind w:left="1440"/>
         <w:rPr>
           <w:rFonts w:ascii="Times New Roman" w:hAnsi="Times New Roman" w:cs="Times New Roman"/>
           <w:i/>
-          <w:iCs/>
-          <w:szCs w:val="24"/>
-        </w:rPr>
-      </w:pPr>
-      <w:r>
-        <w:rPr>
-          <w:rFonts w:ascii="Times New Roman" w:hAnsi="Times New Roman" w:cs="Times New Roman"/>
-          <w:i/>
-          <w:iCs/>
-          <w:szCs w:val="24"/>
-        </w:rPr>
-        <w:t>Merit s</w:t>
-      </w:r>
-      <w:r>
-        <w:rPr>
-          <w:rFonts w:ascii="Times New Roman" w:hAnsi="Times New Roman" w:cs="Times New Roman"/>
-          <w:i/>
-          <w:iCs/>
-          <w:szCs w:val="24"/>
-        </w:rPr>
-        <w:t xml:space="preserve">cholarship awarded annually to one doctoral candidate at </w:t>
-      </w:r>
-      <w:r>
-        <w:rPr>
-          <w:rFonts w:ascii="Times New Roman" w:hAnsi="Times New Roman" w:cs="Times New Roman"/>
-          <w:i/>
-          <w:iCs/>
-          <w:szCs w:val="24"/>
-        </w:rPr>
-        <w:t>The University of Adelaide</w:t>
-      </w:r>
-    </w:p>
-    <w:p>
-      <w:pPr>
-        <w:pStyle w:val="NoSpacing"/>
-        <w:spacing w:line="276" w:lineRule="auto"/>
-        <w:rPr>
-          <w:rFonts w:ascii="Times New Roman" w:hAnsi="Times New Roman" w:cs="Times New Roman"/>
-          <w:sz w:val="24"/>
-          <w:szCs w:val="24"/>
-        </w:rPr>
-      </w:pPr>
-      <w:r>
-        <w:rPr>
-          <w:rFonts w:ascii="Times New Roman" w:hAnsi="Times New Roman" w:cs="Times New Roman"/>
-          <w:sz w:val="24"/>
-          <w:szCs w:val="24"/>
-        </w:rPr>
-        <w:t>2016</w:t>
-      </w:r>
-      <w:r>
-        <w:rPr>
-          <w:rFonts w:ascii="Times New Roman" w:hAnsi="Times New Roman" w:cs="Times New Roman"/>
-          <w:sz w:val="24"/>
-          <w:szCs w:val="24"/>
-        </w:rPr>
-        <w:tab/>
-      </w:r>
-      <w:r>
-        <w:rPr>
-          <w:rFonts w:ascii="Times New Roman" w:hAnsi="Times New Roman" w:cs="Times New Roman"/>
-          <w:sz w:val="24"/>
-          <w:szCs w:val="24"/>
-        </w:rPr>
-        <w:tab/>
-        <w:t>Walter and Dorothy Duncan Trust Award</w:t>
-      </w:r>
-      <w:r>
-        <w:rPr>
-          <w:rFonts w:ascii="Times New Roman" w:hAnsi="Times New Roman" w:cs="Times New Roman"/>
-          <w:sz w:val="24"/>
-          <w:szCs w:val="24"/>
-        </w:rPr>
-        <w:tab/>
-      </w:r>
-      <w:r>
-        <w:rPr>
-          <w:rFonts w:ascii="Times New Roman" w:hAnsi="Times New Roman" w:cs="Times New Roman"/>
-          <w:sz w:val="24"/>
-          <w:szCs w:val="24"/>
-        </w:rPr>
-        <w:tab/>
-      </w:r>
-      <w:r>
-        <w:rPr>
-          <w:rFonts w:ascii="Times New Roman" w:hAnsi="Times New Roman" w:cs="Times New Roman"/>
-          <w:sz w:val="24"/>
-          <w:szCs w:val="24"/>
-        </w:rPr>
-        <w:tab/>
-        <w:t xml:space="preserve">          </w:t>
-      </w:r>
-    </w:p>
-    <w:p>
-      <w:pPr>
-        <w:pStyle w:val="NoSpacing"/>
-        <w:spacing w:line="276" w:lineRule="auto"/>
-        <w:rPr>
-          <w:rFonts w:ascii="Times New Roman" w:hAnsi="Times New Roman" w:cs="Times New Roman"/>
-          <w:i/>
-          <w:iCs/>
-          <w:sz w:val="24"/>
-          <w:szCs w:val="24"/>
-        </w:rPr>
-      </w:pPr>
-      <w:r>
-        <w:rPr>
-          <w:rFonts w:ascii="Times New Roman" w:hAnsi="Times New Roman" w:cs="Times New Roman"/>
-          <w:sz w:val="24"/>
-          <w:szCs w:val="24"/>
-        </w:rPr>
-        <w:tab/>
-      </w:r>
-      <w:r>
-        <w:rPr>
-          <w:rFonts w:ascii="Times New Roman" w:hAnsi="Times New Roman" w:cs="Times New Roman"/>
-          <w:sz w:val="24"/>
-          <w:szCs w:val="24"/>
-        </w:rPr>
-        <w:tab/>
-      </w:r>
-      <w:r>
-        <w:rPr>
-          <w:rFonts w:ascii="Times New Roman" w:hAnsi="Times New Roman" w:cs="Times New Roman"/>
-          <w:i/>
-          <w:szCs w:val="24"/>
-        </w:rPr>
-        <w:t>Merit-based award for international conference attendance</w:t>
-      </w:r>
-    </w:p>
-    <w:p>
-      <w:pPr>
-        <w:pStyle w:val="NoSpacing"/>
-        <w:spacing w:line="276" w:lineRule="auto"/>
-        <w:rPr>
-          <w:rFonts w:ascii="Times New Roman" w:hAnsi="Times New Roman" w:cs="Times New Roman"/>
-          <w:sz w:val="24"/>
-          <w:szCs w:val="24"/>
-        </w:rPr>
-      </w:pPr>
-      <w:r>
-        <w:rPr>
-          <w:rFonts w:ascii="Times New Roman" w:hAnsi="Times New Roman" w:cs="Times New Roman"/>
-          <w:sz w:val="24"/>
-          <w:szCs w:val="24"/>
-        </w:rPr>
-        <w:t>20</w:t>
-      </w:r>
-      <w:r>
-        <w:rPr>
-          <w:rFonts w:ascii="Times New Roman" w:hAnsi="Times New Roman" w:cs="Times New Roman"/>
-          <w:sz w:val="24"/>
-          <w:szCs w:val="24"/>
-        </w:rPr>
-        <w:t>15</w:t>
-      </w:r>
-      <w:r>
-        <w:rPr>
-          <w:rFonts w:ascii="Times New Roman" w:hAnsi="Times New Roman" w:cs="Times New Roman"/>
-          <w:sz w:val="24"/>
-          <w:szCs w:val="24"/>
-        </w:rPr>
-        <w:t>–2019</w:t>
-      </w:r>
-      <w:r>
-        <w:rPr>
-          <w:rFonts w:ascii="Times New Roman" w:hAnsi="Times New Roman" w:cs="Times New Roman"/>
-          <w:sz w:val="24"/>
-          <w:szCs w:val="24"/>
-        </w:rPr>
-        <w:tab/>
-        <w:t>Australian Postgraduate Award</w:t>
-      </w:r>
-    </w:p>
-    <w:p>
-      <w:pPr>
-        <w:pStyle w:val="NoSpacing"/>
-        <w:spacing w:line="276" w:lineRule="auto"/>
-        <w:ind w:left="1440"/>
-        <w:rPr>
-          <w:rFonts w:ascii="Times New Roman" w:hAnsi="Times New Roman" w:cs="Times New Roman"/>
-          <w:szCs w:val="24"/>
-        </w:rPr>
-      </w:pPr>
-      <w:r>
-        <w:rPr>
-          <w:rFonts w:ascii="Times New Roman" w:hAnsi="Times New Roman" w:cs="Times New Roman"/>
-          <w:i/>
-          <w:iCs/>
-          <w:szCs w:val="24"/>
-        </w:rPr>
-        <w:t>Federal funding to support postgraduate training for students of exceptional research potential</w:t>
-      </w:r>
-      <w:r>
-        <w:rPr>
-          <w:rFonts w:ascii="Times New Roman" w:hAnsi="Times New Roman" w:cs="Times New Roman"/>
-          <w:szCs w:val="24"/>
-        </w:rPr>
-        <w:t xml:space="preserve">      </w:t>
-      </w:r>
-    </w:p>
-    <w:p>
-      <w:pPr>
-        <w:pStyle w:val="NoSpacing"/>
-        <w:spacing w:line="276" w:lineRule="auto"/>
-        <w:rPr>
-          <w:rFonts w:ascii="Times New Roman" w:hAnsi="Times New Roman" w:cs="Times New Roman"/>
-          <w:sz w:val="24"/>
-          <w:szCs w:val="24"/>
-        </w:rPr>
-      </w:pPr>
-      <w:r>
-        <w:rPr>
-          <w:rFonts w:ascii="Times New Roman" w:hAnsi="Times New Roman" w:cs="Times New Roman"/>
-          <w:sz w:val="24"/>
-          <w:szCs w:val="24"/>
-        </w:rPr>
-        <w:t>2014</w:t>
-      </w:r>
-      <w:r>
-        <w:rPr>
-          <w:rFonts w:ascii="Times New Roman" w:hAnsi="Times New Roman" w:cs="Times New Roman"/>
-          <w:sz w:val="24"/>
-          <w:szCs w:val="24"/>
-        </w:rPr>
-        <w:tab/>
-      </w:r>
-      <w:r>
-        <w:rPr>
-          <w:rFonts w:ascii="Times New Roman" w:hAnsi="Times New Roman" w:cs="Times New Roman"/>
-          <w:sz w:val="24"/>
-          <w:szCs w:val="24"/>
-        </w:rPr>
-        <w:tab/>
-      </w:r>
-      <w:r>
-        <w:rPr>
-          <w:rFonts w:ascii="Times New Roman" w:hAnsi="Times New Roman" w:cs="Times New Roman"/>
-          <w:sz w:val="24"/>
-          <w:szCs w:val="24"/>
-        </w:rPr>
-        <w:t>Cooperative Research Centre for Landscape Evolution scholarship</w:t>
-      </w:r>
-    </w:p>
-    <w:p>
-      <w:pPr>
-        <w:pStyle w:val="NoSpacing"/>
-        <w:spacing w:line="276" w:lineRule="auto"/>
-        <w:ind w:left="720" w:firstLine="720"/>
-        <w:rPr>
-          <w:rFonts w:ascii="Times New Roman" w:hAnsi="Times New Roman" w:cs="Times New Roman"/>
-          <w:szCs w:val="24"/>
-        </w:rPr>
-      </w:pPr>
-      <w:r>
-        <w:rPr>
-          <w:rFonts w:ascii="Times New Roman" w:hAnsi="Times New Roman" w:cs="Times New Roman"/>
-          <w:i/>
-          <w:iCs/>
-          <w:szCs w:val="24"/>
-        </w:rPr>
-        <w:t xml:space="preserve">For outstanding </w:t>
-      </w:r>
-      <w:r>
-        <w:rPr>
-          <w:rFonts w:ascii="Times New Roman" w:hAnsi="Times New Roman" w:cs="Times New Roman"/>
-          <w:i/>
-          <w:iCs/>
-          <w:szCs w:val="24"/>
-        </w:rPr>
-        <w:t xml:space="preserve">undergraduate </w:t>
-      </w:r>
-      <w:r>
-        <w:rPr>
-          <w:rFonts w:ascii="Times New Roman" w:hAnsi="Times New Roman" w:cs="Times New Roman"/>
-          <w:i/>
-          <w:iCs/>
-          <w:szCs w:val="24"/>
-        </w:rPr>
-        <w:t xml:space="preserve">research in </w:t>
-      </w:r>
-      <w:r>
-        <w:rPr>
-          <w:rFonts w:ascii="Times New Roman" w:hAnsi="Times New Roman" w:cs="Times New Roman"/>
-          <w:i/>
-          <w:iCs/>
-          <w:szCs w:val="24"/>
-        </w:rPr>
-        <w:t>physical geography</w:t>
-      </w:r>
-    </w:p>
-    <w:p>
-      <w:pPr>
-        <w:pStyle w:val="NoSpacing"/>
-        <w:spacing w:line="276" w:lineRule="auto"/>
-        <w:rPr>
-          <w:rFonts w:ascii="Times New Roman" w:hAnsi="Times New Roman" w:cs="Times New Roman"/>
-          <w:sz w:val="24"/>
-          <w:szCs w:val="24"/>
-        </w:rPr>
-      </w:pPr>
-      <w:r>
-        <w:rPr>
-          <w:rFonts w:ascii="Times New Roman" w:hAnsi="Times New Roman" w:cs="Times New Roman"/>
-          <w:sz w:val="24"/>
-          <w:szCs w:val="24"/>
-        </w:rPr>
-        <w:t>2011</w:t>
-      </w:r>
-      <w:r>
-        <w:rPr>
-          <w:rFonts w:ascii="Times New Roman" w:hAnsi="Times New Roman" w:cs="Times New Roman"/>
-          <w:sz w:val="24"/>
-          <w:szCs w:val="24"/>
-        </w:rPr>
-        <w:tab/>
-      </w:r>
-      <w:r>
-        <w:rPr>
-          <w:rFonts w:ascii="Times New Roman" w:hAnsi="Times New Roman" w:cs="Times New Roman"/>
-          <w:sz w:val="24"/>
-          <w:szCs w:val="24"/>
-        </w:rPr>
-        <w:tab/>
-      </w:r>
-      <w:proofErr w:type="spellStart"/>
-      <w:r>
-        <w:rPr>
-          <w:rFonts w:ascii="Times New Roman" w:hAnsi="Times New Roman" w:cs="Times New Roman"/>
-          <w:sz w:val="24"/>
-          <w:szCs w:val="24"/>
-        </w:rPr>
-        <w:t>AusIMM</w:t>
-      </w:r>
-      <w:proofErr w:type="spellEnd"/>
-      <w:r>
-        <w:rPr>
-          <w:rFonts w:ascii="Times New Roman" w:hAnsi="Times New Roman" w:cs="Times New Roman"/>
-          <w:sz w:val="24"/>
-          <w:szCs w:val="24"/>
-        </w:rPr>
-        <w:t xml:space="preserve">-Playford Trust Honours Scholarship </w:t>
-      </w:r>
-      <w:r>
-        <w:rPr>
-          <w:rFonts w:ascii="Times New Roman" w:hAnsi="Times New Roman" w:cs="Times New Roman"/>
-          <w:sz w:val="24"/>
-          <w:szCs w:val="24"/>
-        </w:rPr>
-        <w:tab/>
-      </w:r>
-      <w:r>
-        <w:rPr>
-          <w:rFonts w:ascii="Times New Roman" w:hAnsi="Times New Roman" w:cs="Times New Roman"/>
-          <w:sz w:val="24"/>
-          <w:szCs w:val="24"/>
-        </w:rPr>
-        <w:tab/>
-      </w:r>
-      <w:r>
-        <w:rPr>
-          <w:rFonts w:ascii="Times New Roman" w:hAnsi="Times New Roman" w:cs="Times New Roman"/>
-          <w:sz w:val="24"/>
-          <w:szCs w:val="24"/>
-        </w:rPr>
-        <w:tab/>
-        <w:t xml:space="preserve">          </w:t>
-      </w:r>
-    </w:p>
-    <w:p>
-      <w:pPr>
-        <w:pStyle w:val="NoSpacing"/>
-        <w:spacing w:line="276" w:lineRule="auto"/>
-        <w:ind w:left="1440"/>
-        <w:rPr>
-          <w:rFonts w:ascii="Times New Roman" w:hAnsi="Times New Roman" w:cs="Times New Roman"/>
-          <w:i/>
-          <w:iCs/>
-          <w:szCs w:val="24"/>
-        </w:rPr>
-      </w:pPr>
-      <w:r>
-        <w:rPr>
-          <w:rFonts w:ascii="Times New Roman" w:hAnsi="Times New Roman" w:cs="Times New Roman"/>
-          <w:i/>
-          <w:iCs/>
-          <w:szCs w:val="24"/>
-        </w:rPr>
-        <w:t xml:space="preserve">Awarded to the </w:t>
-      </w:r>
-      <w:r>
-        <w:rPr>
-          <w:rFonts w:ascii="Times New Roman" w:hAnsi="Times New Roman" w:cs="Times New Roman"/>
-          <w:i/>
-          <w:iCs/>
-          <w:szCs w:val="24"/>
-        </w:rPr>
-        <w:t xml:space="preserve">three </w:t>
-      </w:r>
-      <w:r>
-        <w:rPr>
-          <w:rFonts w:ascii="Times New Roman" w:hAnsi="Times New Roman" w:cs="Times New Roman"/>
-          <w:i/>
-          <w:iCs/>
-          <w:szCs w:val="24"/>
-        </w:rPr>
-        <w:t>most</w:t>
-      </w:r>
-      <w:r>
-        <w:rPr>
-          <w:rFonts w:ascii="Times New Roman" w:hAnsi="Times New Roman" w:cs="Times New Roman"/>
-          <w:i/>
-          <w:iCs/>
-          <w:szCs w:val="24"/>
-        </w:rPr>
-        <w:t xml:space="preserve"> outstanding student</w:t>
-      </w:r>
-      <w:r>
-        <w:rPr>
-          <w:rFonts w:ascii="Times New Roman" w:hAnsi="Times New Roman" w:cs="Times New Roman"/>
-          <w:i/>
-          <w:iCs/>
-          <w:szCs w:val="24"/>
-        </w:rPr>
-        <w:t>s</w:t>
-      </w:r>
-      <w:r>
-        <w:rPr>
-          <w:rFonts w:ascii="Times New Roman" w:hAnsi="Times New Roman" w:cs="Times New Roman"/>
-          <w:i/>
-          <w:iCs/>
-          <w:szCs w:val="24"/>
-        </w:rPr>
-        <w:t xml:space="preserve"> entering </w:t>
-      </w:r>
-      <w:r>
-        <w:rPr>
-          <w:rFonts w:ascii="Times New Roman" w:hAnsi="Times New Roman" w:cs="Times New Roman"/>
-          <w:i/>
-          <w:iCs/>
-          <w:szCs w:val="24"/>
-        </w:rPr>
-        <w:t xml:space="preserve">an </w:t>
-      </w:r>
-      <w:r>
-        <w:rPr>
-          <w:rFonts w:ascii="Times New Roman" w:hAnsi="Times New Roman" w:cs="Times New Roman"/>
-          <w:i/>
-          <w:iCs/>
-          <w:szCs w:val="24"/>
-        </w:rPr>
-        <w:t>earth science</w:t>
-      </w:r>
-      <w:r>
-        <w:rPr>
-          <w:rFonts w:ascii="Times New Roman" w:hAnsi="Times New Roman" w:cs="Times New Roman"/>
-          <w:i/>
-          <w:iCs/>
-          <w:szCs w:val="24"/>
-        </w:rPr>
-        <w:t xml:space="preserve"> Honours year in </w:t>
-      </w:r>
-      <w:r>
-        <w:rPr>
-          <w:rFonts w:ascii="Times New Roman" w:hAnsi="Times New Roman" w:cs="Times New Roman"/>
-          <w:i/>
-          <w:iCs/>
-          <w:szCs w:val="24"/>
-        </w:rPr>
-        <w:t xml:space="preserve">South </w:t>
-      </w:r>
-      <w:r>
-        <w:rPr>
-          <w:rFonts w:ascii="Times New Roman" w:hAnsi="Times New Roman" w:cs="Times New Roman"/>
-          <w:i/>
-          <w:iCs/>
-          <w:szCs w:val="24"/>
-        </w:rPr>
-        <w:t>Australia</w:t>
-      </w:r>
-    </w:p>
-    <w:p>
-      <w:pPr>
-        <w:pStyle w:val="NoSpacing"/>
-        <w:spacing w:line="276" w:lineRule="auto"/>
-        <w:rPr>
-          <w:rFonts w:ascii="Times New Roman" w:hAnsi="Times New Roman" w:cs="Times New Roman"/>
-          <w:sz w:val="24"/>
-          <w:szCs w:val="24"/>
-        </w:rPr>
-      </w:pPr>
-      <w:r>
-        <w:rPr>
-          <w:rFonts w:ascii="Times New Roman" w:hAnsi="Times New Roman" w:cs="Times New Roman"/>
-          <w:sz w:val="24"/>
-          <w:szCs w:val="24"/>
-        </w:rPr>
-        <w:t>2010</w:t>
-      </w:r>
-      <w:r>
-        <w:rPr>
-          <w:rFonts w:ascii="Times New Roman" w:hAnsi="Times New Roman" w:cs="Times New Roman"/>
-          <w:sz w:val="24"/>
-          <w:szCs w:val="24"/>
-        </w:rPr>
-        <w:tab/>
-      </w:r>
-      <w:r>
-        <w:rPr>
-          <w:rFonts w:ascii="Times New Roman" w:hAnsi="Times New Roman" w:cs="Times New Roman"/>
-          <w:sz w:val="24"/>
-          <w:szCs w:val="24"/>
-        </w:rPr>
-        <w:tab/>
-        <w:t>James Barrans Scholarship</w:t>
-      </w:r>
-    </w:p>
-    <w:p>
-      <w:pPr>
-        <w:pStyle w:val="NoSpacing"/>
-        <w:spacing w:line="276" w:lineRule="auto"/>
-        <w:ind w:left="1440"/>
-        <w:rPr>
-          <w:rFonts w:ascii="Times New Roman" w:hAnsi="Times New Roman" w:cs="Times New Roman"/>
-          <w:i/>
-          <w:iCs/>
-          <w:szCs w:val="24"/>
-        </w:rPr>
-      </w:pPr>
-      <w:r>
-        <w:rPr>
-          <w:rFonts w:ascii="Times New Roman" w:hAnsi="Times New Roman" w:cs="Times New Roman"/>
-          <w:i/>
-          <w:szCs w:val="24"/>
-        </w:rPr>
-        <w:t xml:space="preserve">For </w:t>
-      </w:r>
-      <w:r>
-        <w:rPr>
-          <w:rFonts w:ascii="Times New Roman" w:hAnsi="Times New Roman" w:cs="Times New Roman"/>
-          <w:i/>
-          <w:szCs w:val="24"/>
-        </w:rPr>
-        <w:t xml:space="preserve">the </w:t>
-      </w:r>
-      <w:r>
-        <w:rPr>
-          <w:rFonts w:ascii="Times New Roman" w:hAnsi="Times New Roman" w:cs="Times New Roman"/>
-          <w:i/>
-          <w:szCs w:val="24"/>
-        </w:rPr>
-        <w:t xml:space="preserve">highest-achieving student in </w:t>
-      </w:r>
-      <w:r>
-        <w:rPr>
-          <w:rFonts w:ascii="Times New Roman" w:hAnsi="Times New Roman" w:cs="Times New Roman"/>
-          <w:i/>
-          <w:szCs w:val="24"/>
-        </w:rPr>
-        <w:t>final</w:t>
-      </w:r>
-      <w:r>
-        <w:rPr>
-          <w:rFonts w:ascii="Times New Roman" w:hAnsi="Times New Roman" w:cs="Times New Roman"/>
-          <w:i/>
-          <w:szCs w:val="24"/>
-        </w:rPr>
-        <w:t xml:space="preserve">-year earth science subjects </w:t>
-      </w:r>
-      <w:r>
-        <w:rPr>
-          <w:rFonts w:ascii="Times New Roman" w:hAnsi="Times New Roman" w:cs="Times New Roman"/>
-          <w:i/>
-          <w:iCs/>
-          <w:szCs w:val="24"/>
-        </w:rPr>
-        <w:t xml:space="preserve">at </w:t>
-      </w:r>
-      <w:r>
-        <w:rPr>
-          <w:rFonts w:ascii="Times New Roman" w:hAnsi="Times New Roman" w:cs="Times New Roman"/>
-          <w:i/>
-          <w:iCs/>
-          <w:szCs w:val="24"/>
-        </w:rPr>
-        <w:t>The University of Adelaide</w:t>
-      </w:r>
-    </w:p>
-    <w:p>
-      <w:pPr>
-        <w:pStyle w:val="NoSpacing"/>
-        <w:spacing w:line="276" w:lineRule="auto"/>
-        <w:rPr>
-          <w:rFonts w:ascii="Times New Roman" w:hAnsi="Times New Roman" w:cs="Times New Roman"/>
-          <w:i/>
-          <w:iCs/>
-          <w:szCs w:val="24"/>
-        </w:rPr>
-      </w:pPr>
-    </w:p>
-    <w:p>
-      <w:pPr>
-        <w:pStyle w:val="Heading1"/>
-      </w:pPr>
-      <w:r>
-        <w:t>Scientific leadership, service, and outreach</w:t>
-      </w:r>
-    </w:p>
-    <w:p>
-      <w:pPr>
-        <w:pStyle w:val="NoSpacing"/>
-        <w:rPr>
-          <w:rFonts w:ascii="Times New Roman" w:hAnsi="Times New Roman" w:cs="Times New Roman"/>
-          <w:b/>
-          <w:sz w:val="24"/>
-          <w:szCs w:val="24"/>
-        </w:rPr>
-      </w:pPr>
-      <w:r>
-        <w:rPr>
-          <w:rFonts w:ascii="Times New Roman" w:hAnsi="Times New Roman" w:cs="Times New Roman"/>
-          <w:b/>
-          <w:sz w:val="24"/>
-          <w:szCs w:val="24"/>
-        </w:rPr>
-        <w:t>Scientific leadership</w:t>
-      </w:r>
-    </w:p>
-    <w:p>
-      <w:pPr>
-        <w:pStyle w:val="NoSpacing"/>
-        <w:rPr>
-          <w:rFonts w:ascii="Times New Roman" w:hAnsi="Times New Roman" w:cs="Times New Roman"/>
-          <w:sz w:val="24"/>
-          <w:szCs w:val="24"/>
-        </w:rPr>
-      </w:pPr>
-      <w:r>
-        <w:rPr>
-          <w:rFonts w:ascii="Times New Roman" w:hAnsi="Times New Roman" w:cs="Times New Roman"/>
-          <w:sz w:val="24"/>
-          <w:szCs w:val="24"/>
-        </w:rPr>
-        <w:t>2025</w:t>
-      </w:r>
-      <w:r>
-        <w:rPr>
-          <w:rFonts w:ascii="Times New Roman" w:hAnsi="Times New Roman" w:cs="Times New Roman"/>
-          <w:sz w:val="24"/>
-          <w:szCs w:val="24"/>
-        </w:rPr>
-        <w:t>–</w:t>
-      </w:r>
-      <w:r>
-        <w:rPr>
-          <w:rFonts w:ascii="Times New Roman" w:hAnsi="Times New Roman" w:cs="Times New Roman"/>
-          <w:sz w:val="24"/>
-          <w:szCs w:val="24"/>
-        </w:rPr>
-        <w:tab/>
-      </w:r>
-      <w:r>
-        <w:rPr>
-          <w:rFonts w:ascii="Times New Roman" w:hAnsi="Times New Roman" w:cs="Times New Roman"/>
-          <w:sz w:val="24"/>
-          <w:szCs w:val="24"/>
-        </w:rPr>
-        <w:tab/>
-        <w:t>Hydroclimate2k project leader</w:t>
-      </w:r>
-    </w:p>
-    <w:p>
-      <w:pPr>
-        <w:pStyle w:val="NoSpacing"/>
-        <w:ind w:left="1440"/>
-        <w:rPr>
-          <w:rFonts w:ascii="Times New Roman" w:hAnsi="Times New Roman" w:cs="Times New Roman"/>
-          <w:i/>
-          <w:iCs/>
-          <w:sz w:val="24"/>
-          <w:szCs w:val="24"/>
-        </w:rPr>
-      </w:pPr>
-      <w:r>
-        <w:rPr>
-          <w:rFonts w:ascii="Times New Roman" w:hAnsi="Times New Roman" w:cs="Times New Roman"/>
-          <w:i/>
-          <w:iCs/>
-          <w:sz w:val="24"/>
-          <w:szCs w:val="24"/>
-        </w:rPr>
-        <w:t>Facilitating compilation of a comprehensive multi-archive multi-proxy database of hydroclimate proxy records for the Common Era</w:t>
-      </w:r>
-    </w:p>
-    <w:p>
-      <w:pPr>
-        <w:pStyle w:val="NoSpacing"/>
-        <w:rPr>
-          <w:rFonts w:ascii="Times New Roman" w:hAnsi="Times New Roman" w:cs="Times New Roman"/>
-          <w:sz w:val="24"/>
-          <w:szCs w:val="24"/>
-        </w:rPr>
-      </w:pPr>
-      <w:r>
-        <w:rPr>
-          <w:rFonts w:ascii="Times New Roman" w:hAnsi="Times New Roman" w:cs="Times New Roman"/>
-          <w:sz w:val="24"/>
-          <w:szCs w:val="24"/>
-        </w:rPr>
-        <w:t>202</w:t>
-      </w:r>
-      <w:r>
-        <w:rPr>
-          <w:rFonts w:ascii="Times New Roman" w:hAnsi="Times New Roman" w:cs="Times New Roman"/>
-          <w:sz w:val="24"/>
-          <w:szCs w:val="24"/>
-        </w:rPr>
-        <w:t>1</w:t>
-      </w:r>
-      <w:r>
-        <w:rPr>
-          <w:rFonts w:ascii="Times New Roman" w:hAnsi="Times New Roman" w:cs="Times New Roman"/>
-          <w:sz w:val="24"/>
-          <w:szCs w:val="24"/>
-        </w:rPr>
-        <w:t>–</w:t>
-      </w:r>
-      <w:r>
-        <w:rPr>
-          <w:rFonts w:ascii="Times New Roman" w:hAnsi="Times New Roman" w:cs="Times New Roman"/>
-          <w:sz w:val="24"/>
-          <w:szCs w:val="24"/>
-        </w:rPr>
-        <w:tab/>
-      </w:r>
-      <w:r>
-        <w:rPr>
-          <w:rFonts w:ascii="Times New Roman" w:hAnsi="Times New Roman" w:cs="Times New Roman"/>
-          <w:sz w:val="24"/>
-          <w:szCs w:val="24"/>
-        </w:rPr>
-        <w:tab/>
-        <w:t>Past Global Changes (PAGES) 2k Network Coordinator</w:t>
-      </w:r>
-    </w:p>
-    <w:p>
-      <w:pPr>
-        <w:pStyle w:val="NoSpacing"/>
-        <w:ind w:left="1440"/>
-        <w:rPr>
-          <w:rFonts w:ascii="Times New Roman" w:hAnsi="Times New Roman" w:cs="Times New Roman"/>
-          <w:i/>
-          <w:szCs w:val="24"/>
-        </w:rPr>
-      </w:pPr>
-      <w:r>
-        <w:rPr>
-          <w:rFonts w:ascii="Times New Roman" w:hAnsi="Times New Roman" w:cs="Times New Roman"/>
-          <w:i/>
-          <w:szCs w:val="24"/>
-        </w:rPr>
-        <w:t>Planning and facilitating global collaborations to understand hydroclimate variability of the past 2000 years</w:t>
-      </w:r>
-      <w:r>
-        <w:rPr>
-          <w:rFonts w:ascii="Times New Roman" w:hAnsi="Times New Roman" w:cs="Times New Roman"/>
-          <w:i/>
-          <w:szCs w:val="24"/>
-        </w:rPr>
-        <w:t>—informing anthropogenic changes to the climate system and hence likely future change.</w:t>
-      </w:r>
-    </w:p>
-    <w:p>
-      <w:pPr>
-        <w:pStyle w:val="NoSpacing"/>
-        <w:rPr>
-          <w:rFonts w:ascii="Times New Roman" w:hAnsi="Times New Roman" w:cs="Times New Roman"/>
-          <w:sz w:val="24"/>
-          <w:szCs w:val="24"/>
-        </w:rPr>
-      </w:pPr>
-      <w:r>
-        <w:rPr>
-          <w:rFonts w:ascii="Times New Roman" w:hAnsi="Times New Roman" w:cs="Times New Roman"/>
-          <w:sz w:val="24"/>
-          <w:szCs w:val="24"/>
-        </w:rPr>
-        <w:t>2021–</w:t>
-      </w:r>
-      <w:r>
-        <w:rPr>
-          <w:rFonts w:ascii="Times New Roman" w:hAnsi="Times New Roman" w:cs="Times New Roman"/>
-          <w:sz w:val="24"/>
-          <w:szCs w:val="24"/>
-        </w:rPr>
-        <w:t>2024</w:t>
-      </w:r>
-      <w:r>
-        <w:rPr>
-          <w:rFonts w:ascii="Times New Roman" w:hAnsi="Times New Roman" w:cs="Times New Roman"/>
-          <w:sz w:val="24"/>
-          <w:szCs w:val="24"/>
-        </w:rPr>
-        <w:tab/>
-        <w:t>PAGES Early</w:t>
-      </w:r>
-      <w:r>
-        <w:rPr>
-          <w:rFonts w:ascii="Times New Roman" w:hAnsi="Times New Roman" w:cs="Times New Roman"/>
-          <w:sz w:val="24"/>
-          <w:szCs w:val="24"/>
-        </w:rPr>
-        <w:t xml:space="preserve"> Career Network (ECN) Steering Committee</w:t>
-      </w:r>
-    </w:p>
-    <w:p>
-      <w:pPr>
-        <w:pStyle w:val="NoSpacing"/>
-        <w:ind w:left="1440"/>
-        <w:rPr>
-          <w:rFonts w:ascii="Times New Roman" w:hAnsi="Times New Roman" w:cs="Times New Roman"/>
-          <w:i/>
-          <w:szCs w:val="24"/>
-        </w:rPr>
-      </w:pPr>
-      <w:r>
-        <w:rPr>
-          <w:rFonts w:ascii="Times New Roman" w:hAnsi="Times New Roman" w:cs="Times New Roman"/>
-          <w:i/>
-          <w:szCs w:val="24"/>
-        </w:rPr>
-        <w:lastRenderedPageBreak/>
+          <w:szCs w:val="24"/>
+        </w:rPr>
+      </w:pPr>
+      <w:r>
+        <w:rPr>
+          <w:rFonts w:ascii="Times New Roman" w:hAnsi="Times New Roman" w:cs="Times New Roman"/>
+          <w:i/>
+          <w:szCs w:val="24"/>
+        </w:rPr>
         <w:t>The ECN supports</w:t>
       </w:r>
       <w:r>
@@ -9212,6 +9262,7 @@
           <w:sz w:val="24"/>
           <w:szCs w:val="24"/>
         </w:rPr>
+        <w:lastRenderedPageBreak/>
         <w:t>Aug. 2023</w:t>
       </w:r>
       <w:r>
@@ -9566,7 +9617,6 @@
           <w:sz w:val="24"/>
           <w:szCs w:val="24"/>
         </w:rPr>
-        <w:lastRenderedPageBreak/>
         <w:t>Nature and causes of regional droughts</w:t>
       </w:r>
     </w:p>
@@ -10594,21 +10644,12 @@
           <w:i/>
         </w:rPr>
       </w:pPr>
-      <w:proofErr w:type="gramStart"/>
-      <w:r>
-        <w:rPr>
-          <w:rFonts w:ascii="Times New Roman" w:hAnsi="Times New Roman" w:cs="Times New Roman"/>
-          <w:i/>
-        </w:rPr>
-        <w:t>Masters</w:t>
-      </w:r>
-      <w:proofErr w:type="gramEnd"/>
-      <w:r>
-        <w:rPr>
-          <w:rFonts w:ascii="Times New Roman" w:hAnsi="Times New Roman" w:cs="Times New Roman"/>
-          <w:i/>
-        </w:rPr>
-        <w:t xml:space="preserve"> course introducing students to archaeological methods. I </w:t>
+      <w:r>
+        <w:rPr>
+          <w:rFonts w:ascii="Times New Roman" w:hAnsi="Times New Roman" w:cs="Times New Roman"/>
+          <w:i/>
+        </w:rPr>
+        <w:t xml:space="preserve">Masters course introducing students to archaeological methods. I </w:t>
       </w:r>
       <w:r>
         <w:rPr>
@@ -11087,6 +11128,7 @@
           <w:sz w:val="24"/>
           <w:szCs w:val="24"/>
         </w:rPr>
+        <w:lastRenderedPageBreak/>
         <w:t>2015–2018</w:t>
       </w:r>
       <w:r>
@@ -11238,6 +11280,90 @@
           <w:sz w:val="24"/>
           <w:szCs w:val="24"/>
         </w:rPr>
+        <w:t>202</w:t>
+      </w:r>
+      <w:r>
+        <w:rPr>
+          <w:rFonts w:ascii="Times New Roman" w:hAnsi="Times New Roman" w:cs="Times New Roman"/>
+          <w:sz w:val="24"/>
+          <w:szCs w:val="24"/>
+        </w:rPr>
+        <w:t>6</w:t>
+      </w:r>
+      <w:r>
+        <w:rPr>
+          <w:rFonts w:ascii="Times New Roman" w:hAnsi="Times New Roman" w:cs="Times New Roman"/>
+          <w:sz w:val="24"/>
+          <w:szCs w:val="24"/>
+        </w:rPr>
+        <w:tab/>
+      </w:r>
+      <w:r>
+        <w:rPr>
+          <w:rFonts w:ascii="Times New Roman" w:hAnsi="Times New Roman" w:cs="Times New Roman"/>
+          <w:sz w:val="24"/>
+          <w:szCs w:val="24"/>
+        </w:rPr>
+        <w:t>Sarah Larter-Conway, Adelaide University</w:t>
+      </w:r>
+    </w:p>
+    <w:p>
+      <w:pPr>
+        <w:pStyle w:val="NoSpacing"/>
+        <w:spacing w:line="276" w:lineRule="auto"/>
+        <w:ind w:left="1440"/>
+        <w:rPr>
+          <w:rFonts w:ascii="Times New Roman" w:hAnsi="Times New Roman" w:cs="Times New Roman"/>
+          <w:sz w:val="24"/>
+          <w:szCs w:val="24"/>
+        </w:rPr>
+      </w:pPr>
+      <w:r>
+        <w:rPr>
+          <w:rFonts w:ascii="Times New Roman" w:hAnsi="Times New Roman" w:cs="Times New Roman"/>
+          <w:i/>
+        </w:rPr>
+        <w:t>Climate</w:t>
+      </w:r>
+      <w:r>
+        <w:rPr>
+          <w:rFonts w:ascii="Times New Roman" w:hAnsi="Times New Roman" w:cs="Times New Roman"/>
+          <w:i/>
+        </w:rPr>
+        <w:t xml:space="preserve"> science, Honours, </w:t>
+      </w:r>
+      <w:r>
+        <w:rPr>
+          <w:rFonts w:ascii="Times New Roman" w:hAnsi="Times New Roman" w:cs="Times New Roman"/>
+          <w:i/>
+        </w:rPr>
+        <w:t xml:space="preserve">primary </w:t>
+      </w:r>
+      <w:r>
+        <w:rPr>
+          <w:rFonts w:ascii="Times New Roman" w:hAnsi="Times New Roman" w:cs="Times New Roman"/>
+          <w:i/>
+        </w:rPr>
+        <w:t>supervisor</w:t>
+      </w:r>
+    </w:p>
+    <w:p>
+      <w:pPr>
+        <w:pStyle w:val="NoSpacing"/>
+        <w:spacing w:line="276" w:lineRule="auto"/>
+        <w:ind w:left="1440" w:hanging="1440"/>
+        <w:rPr>
+          <w:rFonts w:ascii="Times New Roman" w:hAnsi="Times New Roman" w:cs="Times New Roman"/>
+          <w:sz w:val="24"/>
+          <w:szCs w:val="24"/>
+        </w:rPr>
+      </w:pPr>
+      <w:r>
+        <w:rPr>
+          <w:rFonts w:ascii="Times New Roman" w:hAnsi="Times New Roman" w:cs="Times New Roman"/>
+          <w:sz w:val="24"/>
+          <w:szCs w:val="24"/>
+        </w:rPr>
         <w:t>2024</w:t>
       </w:r>
       <w:r>
@@ -11461,7 +11587,6 @@
           <w:rFonts w:ascii="Times New Roman" w:hAnsi="Times New Roman" w:cs="Times New Roman"/>
           <w:i/>
         </w:rPr>
-        <w:lastRenderedPageBreak/>
         <w:t>Climate dy</w:t>
       </w:r>
       <w:r>
@@ -11693,23 +11818,7 @@
           <w:rFonts w:ascii="Times New Roman" w:hAnsi="Times New Roman" w:cs="Times New Roman"/>
           <w:i/>
         </w:rPr>
-        <w:t xml:space="preserve"> (won department prize for best </w:t>
-      </w:r>
-      <w:proofErr w:type="gramStart"/>
-      <w:r>
-        <w:rPr>
-          <w:rFonts w:ascii="Times New Roman" w:hAnsi="Times New Roman" w:cs="Times New Roman"/>
-          <w:i/>
-        </w:rPr>
-        <w:t>thesis;</w:t>
-      </w:r>
-      <w:proofErr w:type="gramEnd"/>
-      <w:r>
-        <w:rPr>
-          <w:rFonts w:ascii="Times New Roman" w:hAnsi="Times New Roman" w:cs="Times New Roman"/>
-          <w:i/>
-        </w:rPr>
-        <w:t xml:space="preserve"> now PhD student at Dartmouth)</w:t>
+        <w:t xml:space="preserve"> (won department prize for best thesis; now PhD student at Dartmouth)</w:t>
       </w:r>
     </w:p>
     <w:p>
@@ -11750,15 +11859,7 @@
           <w:sz w:val="24"/>
           <w:szCs w:val="24"/>
         </w:rPr>
-        <w:t>202</w:t>
-      </w:r>
-      <w:r>
-        <w:rPr>
-          <w:rFonts w:ascii="Times New Roman" w:hAnsi="Times New Roman" w:cs="Times New Roman"/>
-          <w:sz w:val="24"/>
-          <w:szCs w:val="24"/>
-        </w:rPr>
-        <w:t>5</w:t>
+        <w:t>2025</w:t>
       </w:r>
       <w:r>
         <w:rPr>
@@ -11775,38 +11876,7 @@
           <w:szCs w:val="24"/>
         </w:rPr>
         <w:tab/>
-      </w:r>
-      <w:r>
-        <w:rPr>
-          <w:rFonts w:ascii="Times New Roman" w:hAnsi="Times New Roman" w:cs="Times New Roman"/>
-          <w:sz w:val="24"/>
-          <w:szCs w:val="24"/>
-        </w:rPr>
-        <w:t>Abby Matthias</w:t>
-      </w:r>
-      <w:r>
-        <w:rPr>
-          <w:rFonts w:ascii="Times New Roman" w:hAnsi="Times New Roman" w:cs="Times New Roman"/>
-          <w:sz w:val="24"/>
-          <w:szCs w:val="24"/>
-        </w:rPr>
-        <w:t xml:space="preserve">, </w:t>
-      </w:r>
-      <w:r>
-        <w:rPr>
-          <w:rFonts w:ascii="Times New Roman" w:hAnsi="Times New Roman" w:cs="Times New Roman"/>
-          <w:sz w:val="24"/>
-          <w:szCs w:val="24"/>
-        </w:rPr>
-        <w:t>Adelaide University</w:t>
-      </w:r>
-      <w:r>
-        <w:rPr>
-          <w:rFonts w:ascii="Times New Roman" w:hAnsi="Times New Roman" w:cs="Times New Roman"/>
-          <w:sz w:val="24"/>
-          <w:szCs w:val="24"/>
-        </w:rPr>
-        <w:t xml:space="preserve"> (Earth science, PhD, associate supervisor)</w:t>
+        <w:t>Abby Matthias, Adelaide University (Earth science, PhD, associate supervisor)</w:t>
       </w:r>
     </w:p>
     <w:p>
@@ -12429,27 +12499,15 @@
         </w:rPr>
         <w:t>†</w:t>
       </w:r>
-      <w:proofErr w:type="gramStart"/>
-      <w:r>
-        <w:rPr>
-          <w:rFonts w:ascii="Times New Roman" w:hAnsi="Times New Roman" w:cs="Times New Roman"/>
-          <w:i/>
-          <w:iCs/>
-          <w:sz w:val="24"/>
-          <w:szCs w:val="24"/>
-        </w:rPr>
-        <w:t>denotes</w:t>
-      </w:r>
-      <w:proofErr w:type="gramEnd"/>
-      <w:r>
-        <w:rPr>
-          <w:rFonts w:ascii="Times New Roman" w:hAnsi="Times New Roman" w:cs="Times New Roman"/>
-          <w:i/>
-          <w:iCs/>
-          <w:sz w:val="24"/>
-          <w:szCs w:val="24"/>
-        </w:rPr>
-        <w:t xml:space="preserve"> event with competitive selection process</w:t>
+      <w:r>
+        <w:rPr>
+          <w:rFonts w:ascii="Times New Roman" w:hAnsi="Times New Roman" w:cs="Times New Roman"/>
+          <w:i/>
+          <w:iCs/>
+          <w:sz w:val="24"/>
+          <w:szCs w:val="24"/>
+        </w:rPr>
+        <w:t>denotes event with competitive selection process</w:t>
       </w:r>
     </w:p>
     <w:p>
@@ -12882,6 +12940,7 @@
           <w:sz w:val="24"/>
           <w:szCs w:val="24"/>
         </w:rPr>
+        <w:lastRenderedPageBreak/>
         <w:t xml:space="preserve">Aug. </w:t>
       </w:r>
       <w:r>
@@ -13360,7 +13419,6 @@
         <w:pStyle w:val="Heading1"/>
       </w:pPr>
       <w:r>
-        <w:lastRenderedPageBreak/>
         <w:t>Referees</w:t>
       </w:r>
     </w:p>

</xml_diff>